<commit_message>
HAVELSAN use case is updated (UC-TR-04)
</commit_message>
<xml_diff>
--- a/WP1/D1.4.1 Industrial Use Cases for Turkish Consortium.docx
+++ b/WP1/D1.4.1 Industrial Use Cases for Turkish Consortium.docx
@@ -689,8 +689,6 @@
           <w:lang w:eastAsia="en-US"/>
         </w:rPr>
       </w:pPr>
-      <w:bookmarkStart w:id="6" w:name="_GoBack"/>
-      <w:bookmarkEnd w:id="6"/>
     </w:p>
     <w:p>
       <w:pPr>
@@ -710,14 +708,14 @@
           <w:lang w:val="en-GB"/>
         </w:rPr>
       </w:pPr>
-      <w:bookmarkStart w:id="7" w:name="_Toc389043586"/>
-      <w:bookmarkStart w:id="8" w:name="_Toc389569496"/>
-      <w:bookmarkStart w:id="9" w:name="_Toc396999121"/>
-      <w:bookmarkStart w:id="10" w:name="_Toc397002645"/>
-      <w:bookmarkStart w:id="11" w:name="_Toc397002679"/>
-      <w:bookmarkStart w:id="12" w:name="_Toc397003062"/>
-      <w:bookmarkStart w:id="13" w:name="_Toc397004130"/>
-      <w:bookmarkStart w:id="14" w:name="_Toc397005048"/>
+      <w:bookmarkStart w:id="6" w:name="_Toc389043586"/>
+      <w:bookmarkStart w:id="7" w:name="_Toc389569496"/>
+      <w:bookmarkStart w:id="8" w:name="_Toc396999121"/>
+      <w:bookmarkStart w:id="9" w:name="_Toc397002645"/>
+      <w:bookmarkStart w:id="10" w:name="_Toc397002679"/>
+      <w:bookmarkStart w:id="11" w:name="_Toc397003062"/>
+      <w:bookmarkStart w:id="12" w:name="_Toc397004130"/>
+      <w:bookmarkStart w:id="13" w:name="_Toc397005048"/>
       <w:r>
         <w:rPr>
           <w:lang w:val="en-GB"/>
@@ -725,8 +723,8 @@
         <w:lastRenderedPageBreak/>
         <w:t>Table of Contents</w:t>
       </w:r>
+      <w:bookmarkEnd w:id="6"/>
       <w:bookmarkEnd w:id="7"/>
-      <w:bookmarkEnd w:id="8"/>
     </w:p>
     <w:p>
       <w:pPr>
@@ -1307,27 +1305,27 @@
         <w:lastRenderedPageBreak/>
         <w:fldChar w:fldCharType="end"/>
       </w:r>
-      <w:bookmarkStart w:id="15" w:name="_Toc417317797"/>
+      <w:bookmarkStart w:id="14" w:name="_Toc417317797"/>
+      <w:bookmarkEnd w:id="8"/>
       <w:bookmarkEnd w:id="9"/>
       <w:bookmarkEnd w:id="10"/>
       <w:bookmarkEnd w:id="11"/>
       <w:bookmarkEnd w:id="12"/>
       <w:bookmarkEnd w:id="13"/>
-      <w:bookmarkEnd w:id="14"/>
       <w:r>
         <w:t>Introduction</w:t>
       </w:r>
-      <w:bookmarkEnd w:id="15"/>
+      <w:bookmarkEnd w:id="14"/>
     </w:p>
     <w:p>
       <w:pPr>
         <w:pStyle w:val="ITEAHeading2"/>
       </w:pPr>
-      <w:bookmarkStart w:id="16" w:name="_Toc417317798"/>
+      <w:bookmarkStart w:id="15" w:name="_Toc417317798"/>
       <w:r>
         <w:t>Role of the deliverable</w:t>
       </w:r>
-      <w:bookmarkEnd w:id="16"/>
+      <w:bookmarkEnd w:id="15"/>
     </w:p>
     <w:p>
       <w:pPr>
@@ -1347,11 +1345,11 @@
       <w:pPr>
         <w:pStyle w:val="ITEAHeading2"/>
       </w:pPr>
-      <w:bookmarkStart w:id="17" w:name="_Toc417317799"/>
+      <w:bookmarkStart w:id="16" w:name="_Toc417317799"/>
       <w:r>
         <w:t>Structure of the document</w:t>
       </w:r>
-      <w:bookmarkEnd w:id="17"/>
+      <w:bookmarkEnd w:id="16"/>
     </w:p>
     <w:p>
       <w:pPr>
@@ -1413,11 +1411,11 @@
       <w:pPr>
         <w:pStyle w:val="ITEAHeading2"/>
       </w:pPr>
-      <w:bookmarkStart w:id="18" w:name="_Toc417317800"/>
+      <w:bookmarkStart w:id="17" w:name="_Toc417317800"/>
       <w:r>
         <w:t>Terms, abbreviations and definitions</w:t>
       </w:r>
-      <w:bookmarkEnd w:id="18"/>
+      <w:bookmarkEnd w:id="17"/>
     </w:p>
     <w:tbl>
       <w:tblPr>
@@ -1664,12 +1662,12 @@
       <w:pPr>
         <w:pStyle w:val="ITEAHeading1"/>
       </w:pPr>
-      <w:bookmarkStart w:id="19" w:name="_Toc417317801"/>
+      <w:bookmarkStart w:id="18" w:name="_Toc417317801"/>
       <w:r>
         <w:lastRenderedPageBreak/>
         <w:t>Use Case Description</w:t>
       </w:r>
-      <w:bookmarkEnd w:id="19"/>
+      <w:bookmarkEnd w:id="18"/>
     </w:p>
     <w:p>
       <w:pPr>
@@ -1682,35 +1680,7 @@
         <w:rPr>
           <w:lang w:eastAsia="en-US"/>
         </w:rPr>
-        <w:t xml:space="preserve">The use cases are provided by UNIT, Havelsan, </w:t>
-      </w:r>
-      <w:proofErr w:type="spellStart"/>
-      <w:r>
-        <w:rPr>
-          <w:lang w:eastAsia="en-US"/>
-        </w:rPr>
-        <w:t>Hisbim</w:t>
-      </w:r>
-      <w:proofErr w:type="spellEnd"/>
-      <w:r>
-        <w:rPr>
-          <w:lang w:eastAsia="en-US"/>
-        </w:rPr>
-        <w:t xml:space="preserve"> and </w:t>
-      </w:r>
-      <w:proofErr w:type="spellStart"/>
-      <w:r>
-        <w:rPr>
-          <w:lang w:eastAsia="en-US"/>
-        </w:rPr>
-        <w:t>KoçSistem</w:t>
-      </w:r>
-      <w:proofErr w:type="spellEnd"/>
-      <w:r>
-        <w:rPr>
-          <w:lang w:eastAsia="en-US"/>
-        </w:rPr>
-        <w:t xml:space="preserve"> companies. </w:t>
+        <w:t xml:space="preserve">The use cases are provided by UNIT, Havelsan, Hisbim and KoçSistem companies. </w:t>
       </w:r>
     </w:p>
     <w:p>
@@ -1953,33 +1923,11 @@
                 <w:lang w:eastAsia="en-US"/>
               </w:rPr>
             </w:pPr>
-            <w:proofErr w:type="spellStart"/>
             <w:r>
               <w:rPr>
                 <w:lang w:eastAsia="en-US"/>
               </w:rPr>
-              <w:t>ReqIF</w:t>
-            </w:r>
-            <w:proofErr w:type="spellEnd"/>
-            <w:r>
-              <w:rPr>
-                <w:lang w:eastAsia="en-US"/>
-              </w:rPr>
-              <w:t>/</w:t>
-            </w:r>
-            <w:proofErr w:type="spellStart"/>
-            <w:r>
-              <w:rPr>
-                <w:lang w:eastAsia="en-US"/>
-              </w:rPr>
-              <w:t>Clafer’s</w:t>
-            </w:r>
-            <w:proofErr w:type="spellEnd"/>
-            <w:r>
-              <w:rPr>
-                <w:lang w:eastAsia="en-US"/>
-              </w:rPr>
-              <w:t xml:space="preserve"> (Feature Modeling) documentation (UC-TR-03)</w:t>
+              <w:t>ReqIF/Clafer’s (Feature Modeling) documentation (UC-TR-03)</w:t>
             </w:r>
           </w:p>
           <w:p>
@@ -2056,33 +2004,11 @@
                 <w:lang w:eastAsia="en-US"/>
               </w:rPr>
             </w:pPr>
-            <w:proofErr w:type="spellStart"/>
             <w:r>
               <w:rPr>
                 <w:lang w:eastAsia="en-US"/>
               </w:rPr>
-              <w:t>ReqIF</w:t>
-            </w:r>
-            <w:proofErr w:type="spellEnd"/>
-            <w:r>
-              <w:rPr>
-                <w:lang w:eastAsia="en-US"/>
-              </w:rPr>
-              <w:t>/</w:t>
-            </w:r>
-            <w:proofErr w:type="spellStart"/>
-            <w:r>
-              <w:rPr>
-                <w:lang w:eastAsia="en-US"/>
-              </w:rPr>
-              <w:t>Clafer’s</w:t>
-            </w:r>
-            <w:proofErr w:type="spellEnd"/>
-            <w:r>
-              <w:rPr>
-                <w:lang w:eastAsia="en-US"/>
-              </w:rPr>
-              <w:t xml:space="preserve"> (Feature Modeling) documentation (UC-TR-03)</w:t>
+              <w:t>ReqIF/Clafer’s (Feature Modeling) documentation (UC-TR-03)</w:t>
             </w:r>
           </w:p>
           <w:p>
@@ -2319,7 +2245,7 @@
       <w:pPr>
         <w:pStyle w:val="ITEAHeading2"/>
       </w:pPr>
-      <w:bookmarkStart w:id="20" w:name="_Toc417317802"/>
+      <w:bookmarkStart w:id="19" w:name="_Toc417317802"/>
       <w:r>
         <w:lastRenderedPageBreak/>
         <w:t xml:space="preserve">UC-TR-01 Production of a proposal in response to an IPA Invitation To </w:t>
@@ -2327,7 +2253,7 @@
       <w:r>
         <w:t>Tender</w:t>
       </w:r>
-      <w:bookmarkEnd w:id="20"/>
+      <w:bookmarkEnd w:id="19"/>
     </w:p>
     <w:p>
       <w:pPr>
@@ -2804,12 +2730,12 @@
       <w:pPr>
         <w:pStyle w:val="ITEAHeading2"/>
       </w:pPr>
-      <w:bookmarkStart w:id="21" w:name="_Toc417317803"/>
+      <w:bookmarkStart w:id="20" w:name="_Toc417317803"/>
       <w:r>
         <w:lastRenderedPageBreak/>
         <w:t>UC-TR-02 Collaborative production of a proposal for an IPA project</w:t>
       </w:r>
-      <w:bookmarkEnd w:id="21"/>
+      <w:bookmarkEnd w:id="20"/>
     </w:p>
     <w:tbl>
       <w:tblPr>
@@ -2930,21 +2856,7 @@
               <w:rPr>
                 <w:shd w:val="clear" w:color="auto" w:fill="FFFFFF"/>
               </w:rPr>
-              <w:t>A larger scale use case of proposal draft production using Terms of Reference (</w:t>
-            </w:r>
-            <w:proofErr w:type="spellStart"/>
-            <w:r>
-              <w:rPr>
-                <w:shd w:val="clear" w:color="auto" w:fill="FFFFFF"/>
-              </w:rPr>
-              <w:t>ToR</w:t>
-            </w:r>
-            <w:proofErr w:type="spellEnd"/>
-            <w:r>
-              <w:rPr>
-                <w:shd w:val="clear" w:color="auto" w:fill="FFFFFF"/>
-              </w:rPr>
-              <w:t>) as well as Instructions to Tenderers (ITT) as inputs to the same proposal model</w:t>
+              <w:t>A larger scale use case of proposal draft production using Terms of Reference (ToR) as well as Instructions to Tenderers (ITT) as inputs to the same proposal model</w:t>
             </w:r>
           </w:p>
         </w:tc>
@@ -3031,21 +2943,7 @@
               <w:rPr>
                 <w:lang w:val="en-IE" w:eastAsia="en-IE"/>
               </w:rPr>
-              <w:t xml:space="preserve">IPA ITT and </w:t>
-            </w:r>
-            <w:proofErr w:type="spellStart"/>
-            <w:r>
-              <w:rPr>
-                <w:lang w:val="en-IE" w:eastAsia="en-IE"/>
-              </w:rPr>
-              <w:t>ToR</w:t>
-            </w:r>
-            <w:proofErr w:type="spellEnd"/>
-            <w:r>
-              <w:rPr>
-                <w:lang w:val="en-IE" w:eastAsia="en-IE"/>
-              </w:rPr>
-              <w:t xml:space="preserve"> documents are assumed to follow PRAG guidelines used as a basis for the produced model.</w:t>
+              <w:t>IPA ITT and ToR documents are assumed to follow PRAG guidelines used as a basis for the produced model.</w:t>
             </w:r>
           </w:p>
           <w:p>
@@ -3072,21 +2970,7 @@
               <w:rPr>
                 <w:lang w:val="en-IE" w:eastAsia="en-IE"/>
               </w:rPr>
-              <w:t xml:space="preserve">ITT document and </w:t>
-            </w:r>
-            <w:proofErr w:type="spellStart"/>
-            <w:r>
-              <w:rPr>
-                <w:lang w:val="en-IE" w:eastAsia="en-IE"/>
-              </w:rPr>
-              <w:t>ToR</w:t>
-            </w:r>
-            <w:proofErr w:type="spellEnd"/>
-            <w:r>
-              <w:rPr>
-                <w:lang w:val="en-IE" w:eastAsia="en-IE"/>
-              </w:rPr>
-              <w:t xml:space="preserve"> are obtained or can be converted without significant errors to a document format supported by ModelW</w:t>
+              <w:t>ITT document and ToR are obtained or can be converted without significant errors to a document format supported by ModelW</w:t>
             </w:r>
             <w:r>
               <w:rPr>
@@ -3143,21 +3027,7 @@
               <w:rPr>
                 <w:lang w:val="en-IE" w:eastAsia="en-IE"/>
               </w:rPr>
-              <w:t xml:space="preserve">ITT document and </w:t>
-            </w:r>
-            <w:proofErr w:type="spellStart"/>
-            <w:r>
-              <w:rPr>
-                <w:lang w:val="en-IE" w:eastAsia="en-IE"/>
-              </w:rPr>
-              <w:t>ToR</w:t>
-            </w:r>
-            <w:proofErr w:type="spellEnd"/>
-            <w:r>
-              <w:rPr>
-                <w:lang w:val="en-IE" w:eastAsia="en-IE"/>
-              </w:rPr>
-              <w:t xml:space="preserve"> are obtained from official source.</w:t>
+              <w:t>ITT document and ToR are obtained from official source.</w:t>
             </w:r>
           </w:p>
           <w:p>
@@ -3394,28 +3264,12 @@
       <w:pPr>
         <w:pStyle w:val="ITEAHeading2"/>
       </w:pPr>
-      <w:bookmarkStart w:id="22" w:name="_Toc417317804"/>
+      <w:bookmarkStart w:id="21" w:name="_Toc417317804"/>
       <w:r>
         <w:lastRenderedPageBreak/>
-        <w:t xml:space="preserve">UC-TR-03 Synchronization of </w:t>
+        <w:t>UC-TR-03 Synchronization of ReqIF/Clafer models from requirement specifications</w:t>
       </w:r>
-      <w:proofErr w:type="spellStart"/>
-      <w:r>
-        <w:t>ReqIF</w:t>
-      </w:r>
-      <w:proofErr w:type="spellEnd"/>
-      <w:r>
-        <w:t>/</w:t>
-      </w:r>
-      <w:proofErr w:type="spellStart"/>
-      <w:r>
-        <w:t>Clafer</w:t>
-      </w:r>
-      <w:proofErr w:type="spellEnd"/>
-      <w:r>
-        <w:t xml:space="preserve"> models from requirement specifications</w:t>
-      </w:r>
-      <w:bookmarkEnd w:id="22"/>
+      <w:bookmarkEnd w:id="21"/>
     </w:p>
     <w:p>
       <w:pPr>
@@ -3425,15 +3279,7 @@
         <w:t xml:space="preserve">This Use Case aims at </w:t>
       </w:r>
       <w:r>
-        <w:t xml:space="preserve">applying ModelWriter on </w:t>
-      </w:r>
-      <w:proofErr w:type="spellStart"/>
-      <w:r>
-        <w:t>Clafer’s</w:t>
-      </w:r>
-      <w:proofErr w:type="spellEnd"/>
-      <w:r>
-        <w:t xml:space="preserve"> feature models to generate documentation for domain models, architectural templates and product variants. </w:t>
+        <w:t xml:space="preserve">applying ModelWriter on Clafer’s feature models to generate documentation for domain models, architectural templates and product variants. </w:t>
       </w:r>
     </w:p>
     <w:p>
@@ -3468,8 +3314,10 @@
               <w:t>UC-</w:t>
             </w:r>
             <w:r>
-              <w:t>TR-03</w:t>
+              <w:t>TR-04</w:t>
             </w:r>
+            <w:bookmarkStart w:id="22" w:name="_GoBack"/>
+            <w:bookmarkEnd w:id="22"/>
           </w:p>
         </w:tc>
         <w:tc>
@@ -3482,23 +3330,7 @@
               <w:cnfStyle w:val="100000000000" w:firstRow="1" w:lastRow="0" w:firstColumn="0" w:lastColumn="0" w:oddVBand="0" w:evenVBand="0" w:oddHBand="0" w:evenHBand="0" w:firstRowFirstColumn="0" w:firstRowLastColumn="0" w:lastRowFirstColumn="0" w:lastRowLastColumn="0"/>
             </w:pPr>
             <w:r>
-              <w:t xml:space="preserve">Synchronization of </w:t>
-            </w:r>
-            <w:proofErr w:type="spellStart"/>
-            <w:r>
-              <w:t>ReqIF</w:t>
-            </w:r>
-            <w:proofErr w:type="spellEnd"/>
-            <w:r>
-              <w:t>/</w:t>
-            </w:r>
-            <w:proofErr w:type="spellStart"/>
-            <w:r>
-              <w:t>Clafer</w:t>
-            </w:r>
-            <w:proofErr w:type="spellEnd"/>
-            <w:r>
-              <w:t xml:space="preserve"> models from requirement specifications</w:t>
+              <w:t>Synchronization of ReqIF/Clafer models from requirement specifications</w:t>
             </w:r>
           </w:p>
         </w:tc>
@@ -3600,35 +3432,7 @@
               <w:rPr>
                 <w:color w:val="000000"/>
               </w:rPr>
-              <w:t xml:space="preserve">Show that the ModelWriter’s artefacts can be fruitful for synchronization of </w:t>
-            </w:r>
-            <w:proofErr w:type="spellStart"/>
-            <w:r>
-              <w:rPr>
-                <w:color w:val="000000"/>
-              </w:rPr>
-              <w:t>ReqIF</w:t>
-            </w:r>
-            <w:proofErr w:type="spellEnd"/>
-            <w:r>
-              <w:rPr>
-                <w:color w:val="000000"/>
-              </w:rPr>
-              <w:t>/</w:t>
-            </w:r>
-            <w:proofErr w:type="spellStart"/>
-            <w:r>
-              <w:rPr>
-                <w:color w:val="000000"/>
-              </w:rPr>
-              <w:t>Clafer’s</w:t>
-            </w:r>
-            <w:proofErr w:type="spellEnd"/>
-            <w:r>
-              <w:rPr>
-                <w:color w:val="000000"/>
-              </w:rPr>
-              <w:t xml:space="preserve"> feature models and required documentation. In this way, the architects/developers ought not to reproduce the documentation due to changes or inconsistencies (dependencies and constraints between features in specification) in feature models.</w:t>
+              <w:t>Show that the ModelWriter’s artefacts can be fruitful for synchronization of ReqIF/Clafer’s feature models and required documentation. In this way, the architects/developers ought not to reproduce the documentation due to changes or inconsistencies (dependencies and constraints between features in specification) in feature models.</w:t>
             </w:r>
           </w:p>
         </w:tc>
@@ -3772,35 +3576,7 @@
               <w:rPr>
                 <w:color w:val="000000"/>
               </w:rPr>
-              <w:t xml:space="preserve"> specification, ModelWriter creates a </w:t>
-            </w:r>
-            <w:proofErr w:type="spellStart"/>
-            <w:r>
-              <w:rPr>
-                <w:color w:val="000000"/>
-              </w:rPr>
-              <w:t>ReqIF</w:t>
-            </w:r>
-            <w:proofErr w:type="spellEnd"/>
-            <w:r>
-              <w:rPr>
-                <w:color w:val="000000"/>
-              </w:rPr>
-              <w:t>/</w:t>
-            </w:r>
-            <w:proofErr w:type="spellStart"/>
-            <w:r>
-              <w:rPr>
-                <w:color w:val="000000"/>
-              </w:rPr>
-              <w:t>Clafer</w:t>
-            </w:r>
-            <w:proofErr w:type="spellEnd"/>
-            <w:r>
-              <w:rPr>
-                <w:color w:val="000000"/>
-              </w:rPr>
-              <w:t xml:space="preserve"> </w:t>
+              <w:t xml:space="preserve"> specification, ModelWriter creates a ReqIF/Clafer </w:t>
             </w:r>
             <w:r>
               <w:rPr>
@@ -3829,28 +3605,12 @@
               </w:rPr>
               <w:t xml:space="preserve">The </w:t>
             </w:r>
-            <w:proofErr w:type="spellStart"/>
             <w:r>
               <w:rPr>
                 <w:color w:val="000000"/>
               </w:rPr>
-              <w:t>ReqIF</w:t>
+              <w:t>ReqIF/Clafer</w:t>
             </w:r>
-            <w:proofErr w:type="spellEnd"/>
-            <w:r>
-              <w:rPr>
-                <w:color w:val="000000"/>
-              </w:rPr>
-              <w:t>/</w:t>
-            </w:r>
-            <w:proofErr w:type="spellStart"/>
-            <w:r>
-              <w:rPr>
-                <w:color w:val="000000"/>
-              </w:rPr>
-              <w:t>Clafer</w:t>
-            </w:r>
-            <w:proofErr w:type="spellEnd"/>
             <w:r>
               <w:rPr>
                 <w:color w:val="000000"/>
@@ -4000,39 +3760,7 @@
                 <w:color w:val="000000"/>
                 <w:lang w:val="en-US"/>
               </w:rPr>
-              <w:t xml:space="preserve">It is expected that using ModelWriter we will have models from </w:t>
-            </w:r>
-            <w:proofErr w:type="spellStart"/>
-            <w:r>
-              <w:rPr>
-                <w:color w:val="000000"/>
-                <w:lang w:val="en-US"/>
-              </w:rPr>
-              <w:t>ReqIF</w:t>
-            </w:r>
-            <w:proofErr w:type="spellEnd"/>
-            <w:r>
-              <w:rPr>
-                <w:color w:val="000000"/>
-                <w:lang w:val="en-US"/>
-              </w:rPr>
-              <w:t>/</w:t>
-            </w:r>
-            <w:proofErr w:type="spellStart"/>
-            <w:r>
-              <w:rPr>
-                <w:color w:val="000000"/>
-                <w:lang w:val="en-US"/>
-              </w:rPr>
-              <w:t>Clafer</w:t>
-            </w:r>
-            <w:proofErr w:type="spellEnd"/>
-            <w:r>
-              <w:rPr>
-                <w:color w:val="000000"/>
-                <w:lang w:val="en-US"/>
-              </w:rPr>
-              <w:t xml:space="preserve"> documents which include desired rules of developer in natural language. So it is also expected that ModelWriter can interpret natural language text, e.g. in SBVR (</w:t>
+              <w:t>It is expected that using ModelWriter we will have models from ReqIF/Clafer documents which include desired rules of developer in natural language. So it is also expected that ModelWriter can interpret natural language text, e.g. in SBVR (</w:t>
             </w:r>
             <w:r>
               <w:rPr>
@@ -4088,24 +3816,198 @@
         <w:pStyle w:val="ITEABodyText"/>
       </w:pPr>
       <w:r>
-        <w:t>This Use Case aims at demonstrating the feasibility, utility and usability of the ModelWriter (Text &amp; Model-Synchronized Document Engineering) concept for easing requirement-model consistency. System Modeling addresses use of models to conceptualize and construct systems in business and IT development. These models can be extended using </w:t>
+        <w:t xml:space="preserve">Developing applications and tracing the lifecycle of the applications is a very complex task and it has many inherent challenges. Application lifecycle includes the entire time from the idea of developing the application to the end of application’s life. In general, the main lifecycle activities of Application Lifecycle Management (ALM) are reported as follows: project &amp; portfolio management, </w:t>
       </w:r>
-      <w:hyperlink r:id="rId11" w:tooltip="Functional decomposition" w:history="1">
+      <w:hyperlink r:id="rId11" w:tooltip="Requirements management" w:history="1">
         <w:r>
-          <w:t>functional decomposition</w:t>
+          <w:t>requirements management</w:t>
         </w:r>
       </w:hyperlink>
       <w:r>
-        <w:t>, and can be linked to </w:t>
+        <w:t>, architecture and design, software development, software testing,  software configuration management, change ( </w:t>
       </w:r>
-      <w:hyperlink r:id="rId12" w:tooltip="Requirement" w:history="1">
+      <w:hyperlink r:id="rId12" w:tooltip="Change management (engineering)" w:history="1">
         <w:r>
-          <w:t>requirements</w:t>
+          <w:t>issue &amp; defect) management</w:t>
         </w:r>
       </w:hyperlink>
       <w:r>
-        <w:t xml:space="preserve"> models for further systems partition. As the requirements and documents play main role for the systems, in this case study, we are going to target the gap between the requirements and models for system modelling using ModelWriter capabilities. </w:t>
+        <w:t xml:space="preserve">, and build &amp; </w:t>
       </w:r>
+      <w:hyperlink r:id="rId13" w:tooltip="Release management" w:history="1">
+        <w:r>
+          <w:t>release management</w:t>
+        </w:r>
+      </w:hyperlink>
+      <w:r>
+        <w:t>.</w:t>
+      </w:r>
+      <w:r>
+        <w:t xml:space="preserve">  </w:t>
+      </w:r>
+    </w:p>
+    <w:p>
+      <w:pPr>
+        <w:pStyle w:val="ITEABodyText"/>
+      </w:pPr>
+    </w:p>
+    <w:p>
+      <w:pPr>
+        <w:jc w:val="center"/>
+      </w:pPr>
+      <w:r>
+        <w:rPr>
+          <w:noProof/>
+          <w:lang w:val="en-US" w:eastAsia="en-US"/>
+        </w:rPr>
+        <w:drawing>
+          <wp:inline distT="0" distB="0" distL="0" distR="0" wp14:anchorId="541D4199" wp14:editId="016A5A29">
+            <wp:extent cx="2694214" cy="2694214"/>
+            <wp:effectExtent l="0" t="0" r="0" b="0"/>
+            <wp:docPr id="2" name="Picture 2"/>
+            <wp:cNvGraphicFramePr>
+              <a:graphicFrameLocks xmlns:a="http://schemas.openxmlformats.org/drawingml/2006/main" noChangeAspect="1"/>
+            </wp:cNvGraphicFramePr>
+            <a:graphic xmlns:a="http://schemas.openxmlformats.org/drawingml/2006/main">
+              <a:graphicData uri="http://schemas.openxmlformats.org/drawingml/2006/picture">
+                <pic:pic xmlns:pic="http://schemas.openxmlformats.org/drawingml/2006/picture">
+                  <pic:nvPicPr>
+                    <pic:cNvPr id="0" name="ALM.png"/>
+                    <pic:cNvPicPr/>
+                  </pic:nvPicPr>
+                  <pic:blipFill>
+                    <a:blip r:embed="rId14">
+                      <a:extLst>
+                        <a:ext uri="{28A0092B-C50C-407E-A947-70E740481C1C}">
+                          <a14:useLocalDpi xmlns:a14="http://schemas.microsoft.com/office/drawing/2010/main" val="0"/>
+                        </a:ext>
+                      </a:extLst>
+                    </a:blip>
+                    <a:stretch>
+                      <a:fillRect/>
+                    </a:stretch>
+                  </pic:blipFill>
+                  <pic:spPr>
+                    <a:xfrm>
+                      <a:off x="0" y="0"/>
+                      <a:ext cx="2695337" cy="2695337"/>
+                    </a:xfrm>
+                    <a:prstGeom prst="rect">
+                      <a:avLst/>
+                    </a:prstGeom>
+                  </pic:spPr>
+                </pic:pic>
+              </a:graphicData>
+            </a:graphic>
+          </wp:inline>
+        </w:drawing>
+      </w:r>
+    </w:p>
+    <w:p>
+      <w:pPr>
+        <w:pStyle w:val="Caption"/>
+      </w:pPr>
+      <w:r>
+        <w:t xml:space="preserve">Figure </w:t>
+      </w:r>
+      <w:r>
+        <w:fldChar w:fldCharType="begin"/>
+      </w:r>
+      <w:r>
+        <w:instrText xml:space="preserve"> SEQ Figure \* ARABIC </w:instrText>
+      </w:r>
+      <w:r>
+        <w:fldChar w:fldCharType="separate"/>
+      </w:r>
+      <w:r>
+        <w:t>1</w:t>
+      </w:r>
+      <w:r>
+        <w:fldChar w:fldCharType="end"/>
+      </w:r>
+      <w:r>
+        <w:t>. ALM basic activities</w:t>
+      </w:r>
+    </w:p>
+    <w:p>
+      <w:pPr>
+        <w:pStyle w:val="ITEABodyText"/>
+      </w:pPr>
+    </w:p>
+    <w:p>
+      <w:pPr>
+        <w:pStyle w:val="ITEABodyText"/>
+      </w:pPr>
+      <w:r>
+        <w:t xml:space="preserve">A lot of the big software development companies have made a lot of investments to build an integrated ALM platform which would cover the entire lifecycle of an application. </w:t>
+      </w:r>
+    </w:p>
+    <w:p>
+      <w:pPr>
+        <w:pStyle w:val="ITEABodyText"/>
+        <w:tabs>
+          <w:tab w:val="left" w:pos="7140"/>
+        </w:tabs>
+      </w:pPr>
+      <w:r>
+        <w:tab/>
+      </w:r>
+    </w:p>
+    <w:p>
+      <w:pPr>
+        <w:pStyle w:val="ITEABodyText"/>
+      </w:pPr>
+      <w:r>
+        <w:t xml:space="preserve">This Use Case aims at integrating ModelWriter with requirements management portion of the Application Lifecycle Management (ALM) tools. In a typical ALM platform, “requirement” is represented as a structured requirement object rather than text.  </w:t>
+      </w:r>
+    </w:p>
+    <w:p>
+      <w:pPr>
+        <w:pStyle w:val="ITEABodyText"/>
+      </w:pPr>
+    </w:p>
+    <w:p>
+      <w:pPr>
+        <w:pStyle w:val="ITEABodyText"/>
+      </w:pPr>
+      <w:r>
+        <w:t xml:space="preserve">We defined a structured requirement object as an entity, that have a set of lifecycle states, defined transitions between these states, history of changes, related attributes (unique id, priority, severity, validation method etc.), and traceability information to various project artefacts such as other requirements, design model, source code, bugs, test cases etc. </w:t>
+      </w:r>
+    </w:p>
+    <w:p>
+      <w:pPr>
+        <w:pStyle w:val="ITEABodyText"/>
+      </w:pPr>
+    </w:p>
+    <w:p>
+      <w:pPr>
+        <w:pStyle w:val="ITEABodyText"/>
+      </w:pPr>
+      <w:r>
+        <w:t xml:space="preserve">Here, the textual representation is regarded as de-normalized output of the live object, however it is still needed because of contractual obligations in CMMI type projects. </w:t>
+      </w:r>
+    </w:p>
+    <w:p>
+      <w:pPr>
+        <w:pStyle w:val="ITEABodyText"/>
+      </w:pPr>
+    </w:p>
+    <w:p>
+      <w:pPr>
+        <w:pStyle w:val="ITEABodyText"/>
+      </w:pPr>
+      <w:r>
+        <w:rPr>
+          <w:highlight w:val="yellow"/>
+        </w:rPr>
+        <w:t>“Context Diagram for Traceability“</w:t>
+      </w:r>
+    </w:p>
+    <w:p>
+      <w:pPr>
+        <w:pStyle w:val="ITEABodyText"/>
+        <w:ind w:left="720"/>
+      </w:pPr>
     </w:p>
     <w:p>
       <w:pPr>
@@ -4119,8 +4021,8 @@
         <w:tblLook w:val="04A0" w:firstRow="1" w:lastRow="0" w:firstColumn="1" w:lastColumn="0" w:noHBand="0" w:noVBand="1"/>
       </w:tblPr>
       <w:tblGrid>
-        <w:gridCol w:w="1985"/>
-        <w:gridCol w:w="7085"/>
+        <w:gridCol w:w="1843"/>
+        <w:gridCol w:w="7227"/>
       </w:tblGrid>
       <w:tr>
         <w:trPr>
@@ -4129,20 +4031,24 @@
         <w:tc>
           <w:tcPr>
             <w:cnfStyle w:val="001000000000" w:firstRow="0" w:lastRow="0" w:firstColumn="1" w:lastColumn="0" w:oddVBand="0" w:evenVBand="0" w:oddHBand="0" w:evenHBand="0" w:firstRowFirstColumn="0" w:firstRowLastColumn="0" w:lastRowFirstColumn="0" w:lastRowLastColumn="0"/>
-            <w:tcW w:w="1985" w:type="dxa"/>
+            <w:tcW w:w="1843" w:type="dxa"/>
           </w:tcPr>
           <w:p>
             <w:pPr>
               <w:pStyle w:val="ITEABodyText"/>
             </w:pPr>
             <w:r>
-              <w:t>UC-TR-04</w:t>
+              <w:lastRenderedPageBreak/>
+              <w:t>UC-</w:t>
+            </w:r>
+            <w:r>
+              <w:t>TR-03</w:t>
             </w:r>
           </w:p>
         </w:tc>
         <w:tc>
           <w:tcPr>
-            <w:tcW w:w="7085" w:type="dxa"/>
+            <w:tcW w:w="7227" w:type="dxa"/>
           </w:tcPr>
           <w:p>
             <w:pPr>
@@ -4150,7 +4056,7 @@
               <w:cnfStyle w:val="100000000000" w:firstRow="1" w:lastRow="0" w:firstColumn="0" w:lastColumn="0" w:oddVBand="0" w:evenVBand="0" w:oddHBand="0" w:evenHBand="0" w:firstRowFirstColumn="0" w:firstRowLastColumn="0" w:lastRowFirstColumn="0" w:lastRowLastColumn="0"/>
             </w:pPr>
             <w:r>
-              <w:t>Requirements Engineering for System Modeling</w:t>
+              <w:t>Integration with ALM tools</w:t>
             </w:r>
           </w:p>
         </w:tc>
@@ -4168,7 +4074,7 @@
         <w:tc>
           <w:tcPr>
             <w:cnfStyle w:val="001000000000" w:firstRow="0" w:lastRow="0" w:firstColumn="1" w:lastColumn="0" w:oddVBand="0" w:evenVBand="0" w:oddHBand="0" w:evenHBand="0" w:firstRowFirstColumn="0" w:firstRowLastColumn="0" w:lastRowFirstColumn="0" w:lastRowLastColumn="0"/>
-            <w:tcW w:w="1985" w:type="dxa"/>
+            <w:tcW w:w="1843" w:type="dxa"/>
           </w:tcPr>
           <w:p>
             <w:pPr>
@@ -4181,7 +4087,7 @@
         </w:tc>
         <w:tc>
           <w:tcPr>
-            <w:tcW w:w="7085" w:type="dxa"/>
+            <w:tcW w:w="7227" w:type="dxa"/>
           </w:tcPr>
           <w:p>
             <w:pPr>
@@ -4189,7 +4095,11 @@
               <w:cnfStyle w:val="000000100000" w:firstRow="0" w:lastRow="0" w:firstColumn="0" w:lastColumn="0" w:oddVBand="0" w:evenVBand="0" w:oddHBand="1" w:evenHBand="0" w:firstRowFirstColumn="0" w:firstRowLastColumn="0" w:lastRowFirstColumn="0" w:lastRowLastColumn="0"/>
             </w:pPr>
             <w:r>
-              <w:t>V4.0.0 dated 24-March-2015</w:t>
+              <w:rPr>
+                <w:color w:val="000000"/>
+                <w:highlight w:val="yellow"/>
+              </w:rPr>
+              <w:t>V1.0.0 dated 28-Apr-2015</w:t>
             </w:r>
           </w:p>
         </w:tc>
@@ -4207,7 +4117,7 @@
         <w:tc>
           <w:tcPr>
             <w:cnfStyle w:val="001000000000" w:firstRow="0" w:lastRow="0" w:firstColumn="1" w:lastColumn="0" w:oddVBand="0" w:evenVBand="0" w:oddHBand="0" w:evenHBand="0" w:firstRowFirstColumn="0" w:firstRowLastColumn="0" w:lastRowFirstColumn="0" w:lastRowLastColumn="0"/>
-            <w:tcW w:w="1985" w:type="dxa"/>
+            <w:tcW w:w="1843" w:type="dxa"/>
           </w:tcPr>
           <w:p>
             <w:pPr>
@@ -4220,76 +4130,33 @@
         </w:tc>
         <w:tc>
           <w:tcPr>
-            <w:tcW w:w="7085" w:type="dxa"/>
+            <w:tcW w:w="7227" w:type="dxa"/>
           </w:tcPr>
           <w:p>
             <w:pPr>
-              <w:pStyle w:val="UseCasebody"/>
-              <w:numPr>
-                <w:ilvl w:val="0"/>
-                <w:numId w:val="43"/>
-              </w:numPr>
-              <w:jc w:val="left"/>
+              <w:pStyle w:val="ITEABodyText"/>
               <w:cnfStyle w:val="000000010000" w:firstRow="0" w:lastRow="0" w:firstColumn="0" w:lastColumn="0" w:oddVBand="0" w:evenVBand="0" w:oddHBand="0" w:evenHBand="1" w:firstRowFirstColumn="0" w:firstRowLastColumn="0" w:lastRowFirstColumn="0" w:lastRowLastColumn="0"/>
+              <w:rPr>
+                <w:color w:val="000000"/>
+              </w:rPr>
             </w:pPr>
             <w:r>
-              <w:t>Demonstrate that the ModelWriter concept can be usefully applied on System design / Requirement generation activities.</w:t>
+              <w:rPr>
+                <w:color w:val="000000"/>
+              </w:rPr>
+              <w:t xml:space="preserve">Show that the ModelWriter </w:t>
             </w:r>
-          </w:p>
-          <w:p>
-            <w:pPr>
-              <w:pStyle w:val="UseCasebody"/>
-              <w:numPr>
-                <w:ilvl w:val="0"/>
-                <w:numId w:val="43"/>
-              </w:numPr>
-              <w:jc w:val="left"/>
-              <w:cnfStyle w:val="000000010000" w:firstRow="0" w:lastRow="0" w:firstColumn="0" w:lastColumn="0" w:oddVBand="0" w:evenVBand="0" w:oddHBand="0" w:evenHBand="1" w:firstRowFirstColumn="0" w:firstRowLastColumn="0" w:lastRowFirstColumn="0" w:lastRowLastColumn="0"/>
-            </w:pPr>
             <w:r>
-              <w:t xml:space="preserve">Demonstrate and measure possible gains in productivity: </w:t>
+              <w:rPr>
+                <w:color w:val="000000"/>
+              </w:rPr>
+              <w:t xml:space="preserve">can </w:t>
             </w:r>
-          </w:p>
-          <w:p>
-            <w:pPr>
-              <w:pStyle w:val="UseCasebody"/>
-              <w:numPr>
-                <w:ilvl w:val="1"/>
-                <w:numId w:val="43"/>
-              </w:numPr>
-              <w:jc w:val="left"/>
-              <w:cnfStyle w:val="000000010000" w:firstRow="0" w:lastRow="0" w:firstColumn="0" w:lastColumn="0" w:oddVBand="0" w:evenVBand="0" w:oddHBand="0" w:evenHBand="1" w:firstRowFirstColumn="0" w:firstRowLastColumn="0" w:lastRowFirstColumn="0" w:lastRowLastColumn="0"/>
-            </w:pPr>
             <w:r>
-              <w:t>quicker initialization of system modeling using an initial set of requirements;</w:t>
-            </w:r>
-          </w:p>
-          <w:p>
-            <w:pPr>
-              <w:pStyle w:val="UseCasebody"/>
-              <w:numPr>
-                <w:ilvl w:val="1"/>
-                <w:numId w:val="43"/>
-              </w:numPr>
-              <w:jc w:val="left"/>
-              <w:cnfStyle w:val="000000010000" w:firstRow="0" w:lastRow="0" w:firstColumn="0" w:lastColumn="0" w:oddVBand="0" w:evenVBand="0" w:oddHBand="0" w:evenHBand="1" w:firstRowFirstColumn="0" w:firstRowLastColumn="0" w:lastRowFirstColumn="0" w:lastRowLastColumn="0"/>
-            </w:pPr>
-            <w:r>
-              <w:t>quicker writing and updating of the synchronized requirement documentation;</w:t>
-            </w:r>
-          </w:p>
-          <w:p>
-            <w:pPr>
-              <w:pStyle w:val="UseCasebody"/>
-              <w:numPr>
-                <w:ilvl w:val="1"/>
-                <w:numId w:val="43"/>
-              </w:numPr>
-              <w:jc w:val="left"/>
-              <w:cnfStyle w:val="000000010000" w:firstRow="0" w:lastRow="0" w:firstColumn="0" w:lastColumn="0" w:oddVBand="0" w:evenVBand="0" w:oddHBand="0" w:evenHBand="1" w:firstRowFirstColumn="0" w:firstRowLastColumn="0" w:lastRowFirstColumn="0" w:lastRowLastColumn="0"/>
-            </w:pPr>
-            <w:r>
-              <w:t>accuracy (number of needed requirement not generated from the model)</w:t>
+              <w:rPr>
+                <w:color w:val="000000"/>
+              </w:rPr>
+              <w:t xml:space="preserve">extract required elements from structured requirement objects in ALM tool to generate automatic design model. </w:t>
             </w:r>
           </w:p>
           <w:p>
@@ -4298,7 +4165,16 @@
               <w:cnfStyle w:val="000000010000" w:firstRow="0" w:lastRow="0" w:firstColumn="0" w:lastColumn="0" w:oddVBand="0" w:evenVBand="0" w:oddHBand="0" w:evenHBand="1" w:firstRowFirstColumn="0" w:firstRowLastColumn="0" w:lastRowFirstColumn="0" w:lastRowLastColumn="0"/>
             </w:pPr>
             <w:r>
-              <w:t>Consistency (no outdated information in requirement documentation).</w:t>
+              <w:rPr>
+                <w:color w:val="000000"/>
+              </w:rPr>
+              <w:t xml:space="preserve">Show that the ModelWriter’s can </w:t>
+            </w:r>
+            <w:r>
+              <w:rPr>
+                <w:color w:val="000000"/>
+              </w:rPr>
+              <w:t>generate requirements specification document from structured requirement objects in ALM tool.</w:t>
             </w:r>
           </w:p>
         </w:tc>
@@ -4316,7 +4192,7 @@
         <w:tc>
           <w:tcPr>
             <w:cnfStyle w:val="001000000000" w:firstRow="0" w:lastRow="0" w:firstColumn="1" w:lastColumn="0" w:oddVBand="0" w:evenVBand="0" w:oddHBand="0" w:evenHBand="0" w:firstRowFirstColumn="0" w:firstRowLastColumn="0" w:lastRowFirstColumn="0" w:lastRowLastColumn="0"/>
-            <w:tcW w:w="1985" w:type="dxa"/>
+            <w:tcW w:w="1843" w:type="dxa"/>
           </w:tcPr>
           <w:p>
             <w:pPr>
@@ -4329,7 +4205,7 @@
         </w:tc>
         <w:tc>
           <w:tcPr>
-            <w:tcW w:w="7085" w:type="dxa"/>
+            <w:tcW w:w="7227" w:type="dxa"/>
           </w:tcPr>
           <w:p>
             <w:pPr>
@@ -4337,15 +4213,16 @@
               <w:cnfStyle w:val="000000100000" w:firstRow="0" w:lastRow="0" w:firstColumn="0" w:lastColumn="0" w:oddVBand="0" w:evenVBand="0" w:oddHBand="1" w:evenHBand="0" w:firstRowFirstColumn="0" w:firstRowLastColumn="0" w:lastRowFirstColumn="0" w:lastRowLastColumn="0"/>
             </w:pPr>
             <w:r>
-              <w:t xml:space="preserve">System Modelling Languages, Methodologies, and Standards, e.g. </w:t>
+              <w:rPr>
+                <w:color w:val="000000"/>
+              </w:rPr>
+              <w:t xml:space="preserve">Requirements Engineer/Manager, System/Software </w:t>
             </w:r>
-            <w:proofErr w:type="spellStart"/>
             <w:r>
-              <w:t>SysML</w:t>
-            </w:r>
-            <w:proofErr w:type="spellEnd"/>
-            <w:r>
-              <w:t>, IDEF0, and MARTE</w:t>
+              <w:rPr>
+                <w:color w:val="000000"/>
+              </w:rPr>
+              <w:t>Architect</w:t>
             </w:r>
           </w:p>
         </w:tc>
@@ -4363,7 +4240,7 @@
         <w:tc>
           <w:tcPr>
             <w:cnfStyle w:val="001000000000" w:firstRow="0" w:lastRow="0" w:firstColumn="1" w:lastColumn="0" w:oddVBand="0" w:evenVBand="0" w:oddHBand="0" w:evenHBand="0" w:firstRowFirstColumn="0" w:firstRowLastColumn="0" w:lastRowFirstColumn="0" w:lastRowLastColumn="0"/>
-            <w:tcW w:w="1985" w:type="dxa"/>
+            <w:tcW w:w="1843" w:type="dxa"/>
           </w:tcPr>
           <w:p>
             <w:pPr>
@@ -4376,46 +4253,58 @@
         </w:tc>
         <w:tc>
           <w:tcPr>
-            <w:tcW w:w="7085" w:type="dxa"/>
+            <w:tcW w:w="7227" w:type="dxa"/>
           </w:tcPr>
           <w:p>
             <w:pPr>
-              <w:pStyle w:val="UseCasebody"/>
+              <w:pStyle w:val="ITEABodyText"/>
               <w:numPr>
                 <w:ilvl w:val="0"/>
-                <w:numId w:val="42"/>
+                <w:numId w:val="119"/>
               </w:numPr>
-              <w:spacing w:after="0"/>
-              <w:ind w:left="317"/>
               <w:cnfStyle w:val="000000010000" w:firstRow="0" w:lastRow="0" w:firstColumn="0" w:lastColumn="0" w:oddVBand="0" w:evenVBand="0" w:oddHBand="0" w:evenHBand="1" w:firstRowFirstColumn="0" w:firstRowLastColumn="0" w:lastRowFirstColumn="0" w:lastRowLastColumn="0"/>
             </w:pPr>
             <w:r>
-              <w:t xml:space="preserve">Eclipse-based System Modeling tools for </w:t>
-            </w:r>
-            <w:proofErr w:type="spellStart"/>
-            <w:r>
-              <w:t>SysML</w:t>
-            </w:r>
-            <w:proofErr w:type="spellEnd"/>
-            <w:r>
-              <w:t xml:space="preserve"> such as OBEO </w:t>
-            </w:r>
-            <w:proofErr w:type="spellStart"/>
-            <w:r>
-              <w:t>SysML</w:t>
-            </w:r>
-            <w:proofErr w:type="spellEnd"/>
-            <w:r>
-              <w:t xml:space="preserve"> designer can be used</w:t>
+              <w:t>All the traceability information would continue to be followed from the structured requirement object via ALM tool. (ModelWriter does not need to have any traceability information)</w:t>
             </w:r>
           </w:p>
           <w:p>
             <w:pPr>
               <w:pStyle w:val="ITEABodyText"/>
+              <w:numPr>
+                <w:ilvl w:val="0"/>
+                <w:numId w:val="119"/>
+              </w:numPr>
               <w:cnfStyle w:val="000000010000" w:firstRow="0" w:lastRow="0" w:firstColumn="0" w:lastColumn="0" w:oddVBand="0" w:evenVBand="0" w:oddHBand="0" w:evenHBand="1" w:firstRowFirstColumn="0" w:firstRowLastColumn="0" w:lastRowFirstColumn="0" w:lastRowLastColumn="0"/>
             </w:pPr>
             <w:r>
-              <w:t>Non-sensitive simplified models and documents must be drawn from real cases at the beginning of the project</w:t>
+              <w:t>Textual representation of requirements are stored in MS Word documents.</w:t>
+            </w:r>
+          </w:p>
+          <w:p>
+            <w:pPr>
+              <w:pStyle w:val="ITEABodyText"/>
+              <w:numPr>
+                <w:ilvl w:val="0"/>
+                <w:numId w:val="119"/>
+              </w:numPr>
+              <w:cnfStyle w:val="000000010000" w:firstRow="0" w:lastRow="0" w:firstColumn="0" w:lastColumn="0" w:oddVBand="0" w:evenVBand="0" w:oddHBand="0" w:evenHBand="1" w:firstRowFirstColumn="0" w:firstRowLastColumn="0" w:lastRowFirstColumn="0" w:lastRowLastColumn="0"/>
+            </w:pPr>
+            <w:r>
+              <w:t>Design models are stored in Sparx Systems Enterprise Architect.</w:t>
+            </w:r>
+          </w:p>
+          <w:p>
+            <w:pPr>
+              <w:pStyle w:val="ITEABodyText"/>
+              <w:numPr>
+                <w:ilvl w:val="0"/>
+                <w:numId w:val="119"/>
+              </w:numPr>
+              <w:cnfStyle w:val="000000010000" w:firstRow="0" w:lastRow="0" w:firstColumn="0" w:lastColumn="0" w:oddVBand="0" w:evenVBand="0" w:oddHBand="0" w:evenHBand="1" w:firstRowFirstColumn="0" w:firstRowLastColumn="0" w:lastRowFirstColumn="0" w:lastRowLastColumn="0"/>
+            </w:pPr>
+            <w:r>
+              <w:t>Structured requirement objects are stored in Microsoft Team Foundation Server.</w:t>
             </w:r>
           </w:p>
         </w:tc>
@@ -4433,7 +4322,7 @@
         <w:tc>
           <w:tcPr>
             <w:cnfStyle w:val="001000000000" w:firstRow="0" w:lastRow="0" w:firstColumn="1" w:lastColumn="0" w:oddVBand="0" w:evenVBand="0" w:oddHBand="0" w:evenHBand="0" w:firstRowFirstColumn="0" w:firstRowLastColumn="0" w:lastRowFirstColumn="0" w:lastRowLastColumn="0"/>
-            <w:tcW w:w="1985" w:type="dxa"/>
+            <w:tcW w:w="1843" w:type="dxa"/>
           </w:tcPr>
           <w:p>
             <w:pPr>
@@ -4446,51 +4335,209 @@
         </w:tc>
         <w:tc>
           <w:tcPr>
-            <w:tcW w:w="7085" w:type="dxa"/>
+            <w:tcW w:w="7227" w:type="dxa"/>
           </w:tcPr>
           <w:p>
             <w:pPr>
-              <w:pStyle w:val="UseCasebody"/>
               <w:numPr>
                 <w:ilvl w:val="0"/>
-                <w:numId w:val="40"/>
+                <w:numId w:val="77"/>
               </w:numPr>
-              <w:spacing w:after="0"/>
-              <w:ind w:left="317"/>
+              <w:spacing w:before="120" w:line="240" w:lineRule="auto"/>
+              <w:ind w:left="360"/>
+              <w:jc w:val="both"/>
               <w:cnfStyle w:val="000000100000" w:firstRow="0" w:lastRow="0" w:firstColumn="0" w:lastColumn="0" w:oddVBand="0" w:evenVBand="0" w:oddHBand="1" w:evenHBand="0" w:firstRowFirstColumn="0" w:firstRowLastColumn="0" w:lastRowFirstColumn="0" w:lastRowLastColumn="0"/>
+              <w:rPr>
+                <w:color w:val="000000"/>
+              </w:rPr>
             </w:pPr>
             <w:r>
-              <w:t>The Use Case will show how system models can be used to generate a relevant set of system’s textual requirements, and vice versa: how system diagrams can be generated from system initial set of textual requirements.</w:t>
+              <w:rPr>
+                <w:color w:val="000000"/>
+                <w:u w:val="single"/>
+              </w:rPr>
+              <w:t>Scenario1:</w:t>
+            </w:r>
+            <w:r>
+              <w:rPr>
+                <w:color w:val="000000"/>
+              </w:rPr>
+              <w:t xml:space="preserve"> </w:t>
             </w:r>
           </w:p>
           <w:p>
             <w:pPr>
-              <w:pStyle w:val="UseCasebody"/>
               <w:numPr>
-                <w:ilvl w:val="0"/>
-                <w:numId w:val="40"/>
+                <w:ilvl w:val="1"/>
+                <w:numId w:val="77"/>
               </w:numPr>
-              <w:spacing w:after="0"/>
-              <w:ind w:left="317"/>
+              <w:spacing w:before="120" w:line="240" w:lineRule="auto"/>
+              <w:jc w:val="both"/>
               <w:cnfStyle w:val="000000100000" w:firstRow="0" w:lastRow="0" w:firstColumn="0" w:lastColumn="0" w:oddVBand="0" w:evenVBand="0" w:oddHBand="1" w:evenHBand="0" w:firstRowFirstColumn="0" w:firstRowLastColumn="0" w:lastRowFirstColumn="0" w:lastRowLastColumn="0"/>
+              <w:rPr>
+                <w:color w:val="000000"/>
+              </w:rPr>
             </w:pPr>
             <w:r>
-              <w:t xml:space="preserve">The Use Case will allow to clearly define the kinds of requirements that can automatically be generated from the various system diagrams concurrently used for the modeling activity. </w:t>
+              <w:rPr>
+                <w:color w:val="000000"/>
+              </w:rPr>
+              <w:t xml:space="preserve">From a set of structured requirement objects in the ALM tool, ModelWriter would create a natural-language text requirement document. </w:t>
             </w:r>
           </w:p>
           <w:p>
             <w:pPr>
-              <w:pStyle w:val="UseCasebody"/>
               <w:numPr>
                 <w:ilvl w:val="0"/>
-                <w:numId w:val="40"/>
+                <w:numId w:val="77"/>
               </w:numPr>
-              <w:spacing w:after="0"/>
-              <w:ind w:left="317"/>
+              <w:spacing w:before="120" w:line="240" w:lineRule="auto"/>
+              <w:ind w:left="360"/>
+              <w:jc w:val="both"/>
+              <w:cnfStyle w:val="000000100000" w:firstRow="0" w:lastRow="0" w:firstColumn="0" w:lastColumn="0" w:oddVBand="0" w:evenVBand="0" w:oddHBand="1" w:evenHBand="0" w:firstRowFirstColumn="0" w:firstRowLastColumn="0" w:lastRowFirstColumn="0" w:lastRowLastColumn="0"/>
+              <w:rPr>
+                <w:color w:val="000000"/>
+              </w:rPr>
+            </w:pPr>
+            <w:r>
+              <w:rPr>
+                <w:color w:val="000000"/>
+                <w:u w:val="single"/>
+              </w:rPr>
+              <w:t>Scenario2:</w:t>
+            </w:r>
+            <w:r>
+              <w:rPr>
+                <w:color w:val="000000"/>
+              </w:rPr>
+              <w:t xml:space="preserve"> </w:t>
+            </w:r>
+          </w:p>
+          <w:p>
+            <w:pPr>
+              <w:numPr>
+                <w:ilvl w:val="1"/>
+                <w:numId w:val="77"/>
+              </w:numPr>
+              <w:spacing w:before="120" w:line="240" w:lineRule="auto"/>
+              <w:jc w:val="both"/>
+              <w:cnfStyle w:val="000000100000" w:firstRow="0" w:lastRow="0" w:firstColumn="0" w:lastColumn="0" w:oddVBand="0" w:evenVBand="0" w:oddHBand="1" w:evenHBand="0" w:firstRowFirstColumn="0" w:firstRowLastColumn="0" w:lastRowFirstColumn="0" w:lastRowLastColumn="0"/>
+              <w:rPr>
+                <w:color w:val="000000"/>
+              </w:rPr>
+            </w:pPr>
+            <w:r>
+              <w:rPr>
+                <w:color w:val="000000"/>
+              </w:rPr>
+              <w:t xml:space="preserve">From a set of structured requirement objects in the ALM tool, ModelWriter would create/synch a design model. </w:t>
+            </w:r>
+          </w:p>
+          <w:p>
+            <w:pPr>
+              <w:numPr>
+                <w:ilvl w:val="1"/>
+                <w:numId w:val="77"/>
+              </w:numPr>
+              <w:spacing w:before="120" w:line="240" w:lineRule="auto"/>
+              <w:jc w:val="both"/>
+              <w:cnfStyle w:val="000000100000" w:firstRow="0" w:lastRow="0" w:firstColumn="0" w:lastColumn="0" w:oddVBand="0" w:evenVBand="0" w:oddHBand="1" w:evenHBand="0" w:firstRowFirstColumn="0" w:firstRowLastColumn="0" w:lastRowFirstColumn="0" w:lastRowLastColumn="0"/>
+              <w:rPr>
+                <w:color w:val="000000"/>
+              </w:rPr>
+            </w:pPr>
+            <w:r>
+              <w:rPr>
+                <w:color w:val="000000"/>
+              </w:rPr>
+              <w:t>From a design model, ModelWriter would create/synch to a set of structured requirement objects.</w:t>
+            </w:r>
+          </w:p>
+          <w:p>
+            <w:pPr>
+              <w:pStyle w:val="ITEABodyText"/>
+              <w:cnfStyle w:val="000000100000" w:firstRow="0" w:lastRow="0" w:firstColumn="0" w:lastColumn="0" w:oddVBand="0" w:evenVBand="0" w:oddHBand="1" w:evenHBand="0" w:firstRowFirstColumn="0" w:firstRowLastColumn="0" w:lastRowFirstColumn="0" w:lastRowLastColumn="0"/>
+            </w:pPr>
+          </w:p>
+        </w:tc>
+      </w:tr>
+      <w:tr>
+        <w:tblPrEx>
+          <w:tblCellMar>
+            <w:top w:w="85" w:type="dxa"/>
+            <w:bottom w:w="85" w:type="dxa"/>
+          </w:tblCellMar>
+        </w:tblPrEx>
+        <w:trPr>
+          <w:cnfStyle w:val="000000010000" w:firstRow="0" w:lastRow="0" w:firstColumn="0" w:lastColumn="0" w:oddVBand="0" w:evenVBand="0" w:oddHBand="0" w:evenHBand="1" w:firstRowFirstColumn="0" w:firstRowLastColumn="0" w:lastRowFirstColumn="0" w:lastRowLastColumn="0"/>
+        </w:trPr>
+        <w:tc>
+          <w:tcPr>
+            <w:cnfStyle w:val="001000000000" w:firstRow="0" w:lastRow="0" w:firstColumn="1" w:lastColumn="0" w:oddVBand="0" w:evenVBand="0" w:oddHBand="0" w:evenHBand="0" w:firstRowFirstColumn="0" w:firstRowLastColumn="0" w:lastRowFirstColumn="0" w:lastRowLastColumn="0"/>
+            <w:tcW w:w="1843" w:type="dxa"/>
+          </w:tcPr>
+          <w:p>
+            <w:pPr>
+              <w:pStyle w:val="ITEABodyText"/>
+            </w:pPr>
+            <w:r>
+              <w:t>Variations (optional)</w:t>
+            </w:r>
+          </w:p>
+        </w:tc>
+        <w:tc>
+          <w:tcPr>
+            <w:tcW w:w="7227" w:type="dxa"/>
+          </w:tcPr>
+          <w:p>
+            <w:pPr>
+              <w:pStyle w:val="ITEABodyText"/>
+              <w:cnfStyle w:val="000000010000" w:firstRow="0" w:lastRow="0" w:firstColumn="0" w:lastColumn="0" w:oddVBand="0" w:evenVBand="0" w:oddHBand="0" w:evenHBand="1" w:firstRowFirstColumn="0" w:firstRowLastColumn="0" w:lastRowFirstColumn="0" w:lastRowLastColumn="0"/>
+            </w:pPr>
+            <w:r>
+              <w:rPr>
+                <w:color w:val="000000"/>
+              </w:rPr>
+              <w:t>Scenario1: From a natural-language text requirement document, ModelWriter would create/synch to a set of requirement objects.</w:t>
+            </w:r>
+          </w:p>
+        </w:tc>
+      </w:tr>
+      <w:tr>
+        <w:tblPrEx>
+          <w:tblCellMar>
+            <w:top w:w="85" w:type="dxa"/>
+            <w:bottom w:w="85" w:type="dxa"/>
+          </w:tblCellMar>
+        </w:tblPrEx>
+        <w:trPr>
+          <w:cnfStyle w:val="000000100000" w:firstRow="0" w:lastRow="0" w:firstColumn="0" w:lastColumn="0" w:oddVBand="0" w:evenVBand="0" w:oddHBand="1" w:evenHBand="0" w:firstRowFirstColumn="0" w:firstRowLastColumn="0" w:lastRowFirstColumn="0" w:lastRowLastColumn="0"/>
+        </w:trPr>
+        <w:tc>
+          <w:tcPr>
+            <w:cnfStyle w:val="001000000000" w:firstRow="0" w:lastRow="0" w:firstColumn="1" w:lastColumn="0" w:oddVBand="0" w:evenVBand="0" w:oddHBand="0" w:evenHBand="0" w:firstRowFirstColumn="0" w:firstRowLastColumn="0" w:lastRowFirstColumn="0" w:lastRowLastColumn="0"/>
+            <w:tcW w:w="1843" w:type="dxa"/>
+          </w:tcPr>
+          <w:p>
+            <w:pPr>
+              <w:pStyle w:val="ITEABodyText"/>
+            </w:pPr>
+            <w:r>
+              <w:t>Non-functional (optional)</w:t>
+            </w:r>
+          </w:p>
+        </w:tc>
+        <w:tc>
+          <w:tcPr>
+            <w:tcW w:w="7227" w:type="dxa"/>
+          </w:tcPr>
+          <w:p>
+            <w:pPr>
+              <w:pStyle w:val="ITEABodyText"/>
               <w:cnfStyle w:val="000000100000" w:firstRow="0" w:lastRow="0" w:firstColumn="0" w:lastColumn="0" w:oddVBand="0" w:evenVBand="0" w:oddHBand="1" w:evenHBand="0" w:firstRowFirstColumn="0" w:firstRowLastColumn="0" w:lastRowFirstColumn="0" w:lastRowLastColumn="0"/>
             </w:pPr>
             <w:r>
-              <w:t>The gap or differences between the requirements that can be generated and the set of system requirements usually used by the designer will be studied.</w:t>
+              <w:t>The system should have a Word plugin for natural-language text transformation.</w:t>
             </w:r>
           </w:p>
           <w:p>
@@ -4499,10 +4546,7 @@
               <w:cnfStyle w:val="000000100000" w:firstRow="0" w:lastRow="0" w:firstColumn="0" w:lastColumn="0" w:oddVBand="0" w:evenVBand="0" w:oddHBand="1" w:evenHBand="0" w:firstRowFirstColumn="0" w:firstRowLastColumn="0" w:lastRowFirstColumn="0" w:lastRowLastColumn="0"/>
             </w:pPr>
             <w:r>
-              <w:t>The Use Case will demonstrate that model and requirement documentation can later be synchronized and updated when models change</w:t>
-            </w:r>
-            <w:r>
-              <w:t>.</w:t>
+              <w:t>The natural-language support should be in both English and Turkish</w:t>
             </w:r>
           </w:p>
         </w:tc>
@@ -4520,86 +4564,7 @@
         <w:tc>
           <w:tcPr>
             <w:cnfStyle w:val="001000000000" w:firstRow="0" w:lastRow="0" w:firstColumn="1" w:lastColumn="0" w:oddVBand="0" w:evenVBand="0" w:oddHBand="0" w:evenHBand="0" w:firstRowFirstColumn="0" w:firstRowLastColumn="0" w:lastRowFirstColumn="0" w:lastRowLastColumn="0"/>
-            <w:tcW w:w="1985" w:type="dxa"/>
-          </w:tcPr>
-          <w:p>
-            <w:pPr>
-              <w:pStyle w:val="ITEABodyText"/>
-            </w:pPr>
-            <w:r>
-              <w:lastRenderedPageBreak/>
-              <w:t>Variations (optional)</w:t>
-            </w:r>
-          </w:p>
-        </w:tc>
-        <w:tc>
-          <w:tcPr>
-            <w:tcW w:w="7085" w:type="dxa"/>
-          </w:tcPr>
-          <w:p>
-            <w:pPr>
-              <w:pStyle w:val="ITEABodyText"/>
-              <w:cnfStyle w:val="000000010000" w:firstRow="0" w:lastRow="0" w:firstColumn="0" w:lastColumn="0" w:oddVBand="0" w:evenVBand="0" w:oddHBand="0" w:evenHBand="1" w:firstRowFirstColumn="0" w:firstRowLastColumn="0" w:lastRowFirstColumn="0" w:lastRowLastColumn="0"/>
-            </w:pPr>
-            <w:r>
-              <w:t>(none)</w:t>
-            </w:r>
-          </w:p>
-        </w:tc>
-      </w:tr>
-      <w:tr>
-        <w:tblPrEx>
-          <w:tblCellMar>
-            <w:top w:w="85" w:type="dxa"/>
-            <w:bottom w:w="85" w:type="dxa"/>
-          </w:tblCellMar>
-        </w:tblPrEx>
-        <w:trPr>
-          <w:cnfStyle w:val="000000100000" w:firstRow="0" w:lastRow="0" w:firstColumn="0" w:lastColumn="0" w:oddVBand="0" w:evenVBand="0" w:oddHBand="1" w:evenHBand="0" w:firstRowFirstColumn="0" w:firstRowLastColumn="0" w:lastRowFirstColumn="0" w:lastRowLastColumn="0"/>
-        </w:trPr>
-        <w:tc>
-          <w:tcPr>
-            <w:cnfStyle w:val="001000000000" w:firstRow="0" w:lastRow="0" w:firstColumn="1" w:lastColumn="0" w:oddVBand="0" w:evenVBand="0" w:oddHBand="0" w:evenHBand="0" w:firstRowFirstColumn="0" w:firstRowLastColumn="0" w:lastRowFirstColumn="0" w:lastRowLastColumn="0"/>
-            <w:tcW w:w="1985" w:type="dxa"/>
-          </w:tcPr>
-          <w:p>
-            <w:pPr>
-              <w:pStyle w:val="ITEABodyText"/>
-            </w:pPr>
-            <w:r>
-              <w:t>Non-functional (optional)</w:t>
-            </w:r>
-          </w:p>
-        </w:tc>
-        <w:tc>
-          <w:tcPr>
-            <w:tcW w:w="7085" w:type="dxa"/>
-          </w:tcPr>
-          <w:p>
-            <w:pPr>
-              <w:pStyle w:val="ITEABodyText"/>
-              <w:cnfStyle w:val="000000100000" w:firstRow="0" w:lastRow="0" w:firstColumn="0" w:lastColumn="0" w:oddVBand="0" w:evenVBand="0" w:oddHBand="1" w:evenHBand="0" w:firstRowFirstColumn="0" w:firstRowLastColumn="0" w:lastRowFirstColumn="0" w:lastRowLastColumn="0"/>
-            </w:pPr>
-            <w:r>
-              <w:t>Process view can be important (to take into account industrial constraints, validations steps etc.)</w:t>
-            </w:r>
-          </w:p>
-        </w:tc>
-      </w:tr>
-      <w:tr>
-        <w:tblPrEx>
-          <w:tblCellMar>
-            <w:top w:w="85" w:type="dxa"/>
-            <w:bottom w:w="85" w:type="dxa"/>
-          </w:tblCellMar>
-        </w:tblPrEx>
-        <w:trPr>
-          <w:cnfStyle w:val="000000010000" w:firstRow="0" w:lastRow="0" w:firstColumn="0" w:lastColumn="0" w:oddVBand="0" w:evenVBand="0" w:oddHBand="0" w:evenHBand="1" w:firstRowFirstColumn="0" w:firstRowLastColumn="0" w:lastRowFirstColumn="0" w:lastRowLastColumn="0"/>
-        </w:trPr>
-        <w:tc>
-          <w:tcPr>
-            <w:cnfStyle w:val="001000000000" w:firstRow="0" w:lastRow="0" w:firstColumn="1" w:lastColumn="0" w:oddVBand="0" w:evenVBand="0" w:oddHBand="0" w:evenHBand="0" w:firstRowFirstColumn="0" w:firstRowLastColumn="0" w:lastRowFirstColumn="0" w:lastRowLastColumn="0"/>
-            <w:tcW w:w="1985" w:type="dxa"/>
+            <w:tcW w:w="1843" w:type="dxa"/>
           </w:tcPr>
           <w:p>
             <w:pPr>
@@ -4612,7 +4577,7 @@
         </w:tc>
         <w:tc>
           <w:tcPr>
-            <w:tcW w:w="7085" w:type="dxa"/>
+            <w:tcW w:w="7227" w:type="dxa"/>
           </w:tcPr>
           <w:p>
             <w:pPr>
@@ -4620,12 +4585,17 @@
               <w:cnfStyle w:val="000000010000" w:firstRow="0" w:lastRow="0" w:firstColumn="0" w:lastColumn="0" w:oddVBand="0" w:evenVBand="0" w:oddHBand="0" w:evenHBand="1" w:firstRowFirstColumn="0" w:firstRowLastColumn="0" w:lastRowFirstColumn="0" w:lastRowLastColumn="0"/>
             </w:pPr>
             <w:r>
-              <w:t>Integration of semantic parsers within requirement authoring environment should be strongly reactive to enable quick user appropriation and self-adaptation to Model writer semantic capacities.</w:t>
+              <w:t>A common format between ALM platforms and ModelWriter may need to be implemented.</w:t>
             </w:r>
           </w:p>
         </w:tc>
       </w:tr>
     </w:tbl>
+    <w:p>
+      <w:pPr>
+        <w:pStyle w:val="ITEABodyText"/>
+      </w:pPr>
+    </w:p>
     <w:p>
       <w:pPr>
         <w:spacing w:after="200" w:line="276" w:lineRule="auto"/>
@@ -4640,10 +4610,26 @@
     </w:p>
     <w:p>
       <w:pPr>
-        <w:pStyle w:val="ITEAHeading2"/>
+        <w:spacing w:after="200" w:line="276" w:lineRule="auto"/>
+        <w:rPr>
+          <w:rFonts w:eastAsiaTheme="majorEastAsia" w:cs="Arial"/>
+          <w:b/>
+          <w:bCs/>
+          <w:color w:val="7F7F7F" w:themeColor="text1" w:themeTint="80"/>
+          <w:sz w:val="24"/>
+        </w:rPr>
       </w:pPr>
       <w:bookmarkStart w:id="24" w:name="_Toc417317806"/>
       <w:r>
+        <w:br w:type="page"/>
+      </w:r>
+    </w:p>
+    <w:p>
+      <w:pPr>
+        <w:pStyle w:val="ITEAHeading2"/>
+      </w:pPr>
+      <w:r>
+        <w:lastRenderedPageBreak/>
         <w:t>UC-TR-05 Synchronous Business Process Design with Use Cases</w:t>
       </w:r>
       <w:bookmarkEnd w:id="24"/>
@@ -5157,10 +5143,10 @@
       </w:pPr>
     </w:p>
     <w:sectPr>
-      <w:headerReference w:type="default" r:id="rId13"/>
-      <w:footerReference w:type="default" r:id="rId14"/>
-      <w:headerReference w:type="first" r:id="rId15"/>
-      <w:footerReference w:type="first" r:id="rId16"/>
+      <w:headerReference w:type="default" r:id="rId15"/>
+      <w:footerReference w:type="default" r:id="rId16"/>
+      <w:headerReference w:type="first" r:id="rId17"/>
+      <w:footerReference w:type="first" r:id="rId18"/>
       <w:pgSz w:w="11906" w:h="16838"/>
       <w:pgMar w:top="2371" w:right="1418" w:bottom="851" w:left="1418" w:header="567" w:footer="0" w:gutter="0"/>
       <w:cols w:space="708"/>
@@ -5302,7 +5288,7 @@
               <w:noProof/>
               <w:szCs w:val="20"/>
             </w:rPr>
-            <w:t>2</w:t>
+            <w:t>12</w:t>
           </w:r>
           <w:r>
             <w:rPr>
@@ -5354,7 +5340,7 @@
               <w:noProof/>
               <w:szCs w:val="20"/>
             </w:rPr>
-            <w:t>11</w:t>
+            <w:t>12</w:t>
           </w:r>
           <w:r>
             <w:rPr>
@@ -5513,7 +5499,7 @@
           <w:rPr>
             <w:noProof/>
           </w:rPr>
-          <w:t>2</w:t>
+          <w:t>12</w:t>
         </w:r>
         <w:r>
           <w:rPr>
@@ -5724,7 +5710,7 @@
 
 <file path=word/numbering.xml><?xml version="1.0" encoding="utf-8"?>
 <w:numbering xmlns:wpc="http://schemas.microsoft.com/office/word/2010/wordprocessingCanvas" xmlns:mc="http://schemas.openxmlformats.org/markup-compatibility/2006" xmlns:o="urn:schemas-microsoft-com:office:office" xmlns:r="http://schemas.openxmlformats.org/officeDocument/2006/relationships" xmlns:m="http://schemas.openxmlformats.org/officeDocument/2006/math" xmlns:v="urn:schemas-microsoft-com:vml" xmlns:wp14="http://schemas.microsoft.com/office/word/2010/wordprocessingDrawing" xmlns:wp="http://schemas.openxmlformats.org/drawingml/2006/wordprocessingDrawing" xmlns:w10="urn:schemas-microsoft-com:office:word" xmlns:w="http://schemas.openxmlformats.org/wordprocessingml/2006/main" xmlns:w14="http://schemas.microsoft.com/office/word/2010/wordml" xmlns:w15="http://schemas.microsoft.com/office/word/2012/wordml" xmlns:wpg="http://schemas.microsoft.com/office/word/2010/wordprocessingGroup" xmlns:wpi="http://schemas.microsoft.com/office/word/2010/wordprocessingInk" xmlns:wne="http://schemas.microsoft.com/office/word/2006/wordml" xmlns:wps="http://schemas.microsoft.com/office/word/2010/wordprocessingShape" mc:Ignorable="w14 w15 wp14">
-  <w:abstractNum w:abstractNumId="0">
+  <w:abstractNum w:abstractNumId="0" w15:restartNumberingAfterBreak="0">
     <w:nsid w:val="00526C20"/>
     <w:multiLevelType w:val="hybridMultilevel"/>
     <w:tmpl w:val="9858F57C"/>
@@ -5837,7 +5823,7 @@
       </w:rPr>
     </w:lvl>
   </w:abstractNum>
-  <w:abstractNum w:abstractNumId="1">
+  <w:abstractNum w:abstractNumId="1" w15:restartNumberingAfterBreak="0">
     <w:nsid w:val="0406077D"/>
     <w:multiLevelType w:val="multilevel"/>
     <w:tmpl w:val="A8903EAA"/>
@@ -5951,7 +5937,7 @@
       </w:rPr>
     </w:lvl>
   </w:abstractNum>
-  <w:abstractNum w:abstractNumId="2">
+  <w:abstractNum w:abstractNumId="2" w15:restartNumberingAfterBreak="0">
     <w:nsid w:val="072F4FC7"/>
     <w:multiLevelType w:val="hybridMultilevel"/>
     <w:tmpl w:val="ABE8618A"/>
@@ -6075,7 +6061,7 @@
       </w:rPr>
     </w:lvl>
   </w:abstractNum>
-  <w:abstractNum w:abstractNumId="3">
+  <w:abstractNum w:abstractNumId="3" w15:restartNumberingAfterBreak="0">
     <w:nsid w:val="083211A9"/>
     <w:multiLevelType w:val="hybridMultilevel"/>
     <w:tmpl w:val="E31C55B2"/>
@@ -6189,7 +6175,7 @@
       </w:rPr>
     </w:lvl>
   </w:abstractNum>
-  <w:abstractNum w:abstractNumId="4">
+  <w:abstractNum w:abstractNumId="4" w15:restartNumberingAfterBreak="0">
     <w:nsid w:val="0B253934"/>
     <w:multiLevelType w:val="hybridMultilevel"/>
     <w:tmpl w:val="7CB0FA14"/>
@@ -6313,7 +6299,7 @@
       </w:rPr>
     </w:lvl>
   </w:abstractNum>
-  <w:abstractNum w:abstractNumId="5">
+  <w:abstractNum w:abstractNumId="5" w15:restartNumberingAfterBreak="0">
     <w:nsid w:val="0B3654A8"/>
     <w:multiLevelType w:val="hybridMultilevel"/>
     <w:tmpl w:val="E3F6E326"/>
@@ -6426,7 +6412,7 @@
       </w:rPr>
     </w:lvl>
   </w:abstractNum>
-  <w:abstractNum w:abstractNumId="6">
+  <w:abstractNum w:abstractNumId="6" w15:restartNumberingAfterBreak="0">
     <w:nsid w:val="0DD67F38"/>
     <w:multiLevelType w:val="hybridMultilevel"/>
     <w:tmpl w:val="4888EC4C"/>
@@ -6516,7 +6502,7 @@
       </w:pPr>
     </w:lvl>
   </w:abstractNum>
-  <w:abstractNum w:abstractNumId="7">
+  <w:abstractNum w:abstractNumId="7" w15:restartNumberingAfterBreak="0">
     <w:nsid w:val="0E156178"/>
     <w:multiLevelType w:val="hybridMultilevel"/>
     <w:tmpl w:val="079E77D8"/>
@@ -6629,7 +6615,7 @@
       </w:rPr>
     </w:lvl>
   </w:abstractNum>
-  <w:abstractNum w:abstractNumId="8">
+  <w:abstractNum w:abstractNumId="8" w15:restartNumberingAfterBreak="0">
     <w:nsid w:val="0EF4627C"/>
     <w:multiLevelType w:val="hybridMultilevel"/>
     <w:tmpl w:val="F8D498DA"/>
@@ -6742,7 +6728,7 @@
       </w:rPr>
     </w:lvl>
   </w:abstractNum>
-  <w:abstractNum w:abstractNumId="9">
+  <w:abstractNum w:abstractNumId="9" w15:restartNumberingAfterBreak="0">
     <w:nsid w:val="0EF74041"/>
     <w:multiLevelType w:val="hybridMultilevel"/>
     <w:tmpl w:val="05F622BE"/>
@@ -6832,7 +6818,7 @@
       </w:pPr>
     </w:lvl>
   </w:abstractNum>
-  <w:abstractNum w:abstractNumId="10">
+  <w:abstractNum w:abstractNumId="10" w15:restartNumberingAfterBreak="0">
     <w:nsid w:val="0FB67674"/>
     <w:multiLevelType w:val="hybridMultilevel"/>
     <w:tmpl w:val="2A101396"/>
@@ -6945,7 +6931,7 @@
       </w:rPr>
     </w:lvl>
   </w:abstractNum>
-  <w:abstractNum w:abstractNumId="11">
+  <w:abstractNum w:abstractNumId="11" w15:restartNumberingAfterBreak="0">
     <w:nsid w:val="1120223D"/>
     <w:multiLevelType w:val="hybridMultilevel"/>
     <w:tmpl w:val="83A24F70"/>
@@ -7058,7 +7044,7 @@
       </w:rPr>
     </w:lvl>
   </w:abstractNum>
-  <w:abstractNum w:abstractNumId="12">
+  <w:abstractNum w:abstractNumId="12" w15:restartNumberingAfterBreak="0">
     <w:nsid w:val="132073BD"/>
     <w:multiLevelType w:val="hybridMultilevel"/>
     <w:tmpl w:val="D2046912"/>
@@ -7144,7 +7130,7 @@
       </w:pPr>
     </w:lvl>
   </w:abstractNum>
-  <w:abstractNum w:abstractNumId="13">
+  <w:abstractNum w:abstractNumId="13" w15:restartNumberingAfterBreak="0">
     <w:nsid w:val="13CB04F0"/>
     <w:multiLevelType w:val="hybridMultilevel"/>
     <w:tmpl w:val="0D28021E"/>
@@ -7257,7 +7243,7 @@
       </w:rPr>
     </w:lvl>
   </w:abstractNum>
-  <w:abstractNum w:abstractNumId="14">
+  <w:abstractNum w:abstractNumId="14" w15:restartNumberingAfterBreak="0">
     <w:nsid w:val="17ED16B2"/>
     <w:multiLevelType w:val="hybridMultilevel"/>
     <w:tmpl w:val="CDA61972"/>
@@ -7370,7 +7356,7 @@
       </w:rPr>
     </w:lvl>
   </w:abstractNum>
-  <w:abstractNum w:abstractNumId="15">
+  <w:abstractNum w:abstractNumId="15" w15:restartNumberingAfterBreak="0">
     <w:nsid w:val="193706F0"/>
     <w:multiLevelType w:val="hybridMultilevel"/>
     <w:tmpl w:val="F6745DBC"/>
@@ -7483,7 +7469,7 @@
       </w:rPr>
     </w:lvl>
   </w:abstractNum>
-  <w:abstractNum w:abstractNumId="16">
+  <w:abstractNum w:abstractNumId="16" w15:restartNumberingAfterBreak="0">
     <w:nsid w:val="1A626A38"/>
     <w:multiLevelType w:val="hybridMultilevel"/>
     <w:tmpl w:val="0B065744"/>
@@ -7569,7 +7555,7 @@
       </w:pPr>
     </w:lvl>
   </w:abstractNum>
-  <w:abstractNum w:abstractNumId="17">
+  <w:abstractNum w:abstractNumId="17" w15:restartNumberingAfterBreak="0">
     <w:nsid w:val="1B2F1F3F"/>
     <w:multiLevelType w:val="hybridMultilevel"/>
     <w:tmpl w:val="E736A676"/>
@@ -7682,7 +7668,7 @@
       </w:rPr>
     </w:lvl>
   </w:abstractNum>
-  <w:abstractNum w:abstractNumId="18">
+  <w:abstractNum w:abstractNumId="18" w15:restartNumberingAfterBreak="0">
     <w:nsid w:val="1C4B23EF"/>
     <w:multiLevelType w:val="hybridMultilevel"/>
     <w:tmpl w:val="836C2D64"/>
@@ -7795,7 +7781,7 @@
       </w:rPr>
     </w:lvl>
   </w:abstractNum>
-  <w:abstractNum w:abstractNumId="19">
+  <w:abstractNum w:abstractNumId="19" w15:restartNumberingAfterBreak="0">
     <w:nsid w:val="1FBD4E46"/>
     <w:multiLevelType w:val="hybridMultilevel"/>
     <w:tmpl w:val="387AE76A"/>
@@ -7908,7 +7894,7 @@
       </w:rPr>
     </w:lvl>
   </w:abstractNum>
-  <w:abstractNum w:abstractNumId="20">
+  <w:abstractNum w:abstractNumId="20" w15:restartNumberingAfterBreak="0">
     <w:nsid w:val="201500F8"/>
     <w:multiLevelType w:val="hybridMultilevel"/>
     <w:tmpl w:val="C9EE5E86"/>
@@ -8027,7 +8013,7 @@
       </w:rPr>
     </w:lvl>
   </w:abstractNum>
-  <w:abstractNum w:abstractNumId="21">
+  <w:abstractNum w:abstractNumId="21" w15:restartNumberingAfterBreak="0">
     <w:nsid w:val="203D7FDD"/>
     <w:multiLevelType w:val="hybridMultilevel"/>
     <w:tmpl w:val="10365AFE"/>
@@ -8141,7 +8127,7 @@
       </w:rPr>
     </w:lvl>
   </w:abstractNum>
-  <w:abstractNum w:abstractNumId="22">
+  <w:abstractNum w:abstractNumId="22" w15:restartNumberingAfterBreak="0">
     <w:nsid w:val="228B5774"/>
     <w:multiLevelType w:val="hybridMultilevel"/>
     <w:tmpl w:val="D65AD7D8"/>
@@ -8231,7 +8217,7 @@
       </w:pPr>
     </w:lvl>
   </w:abstractNum>
-  <w:abstractNum w:abstractNumId="23">
+  <w:abstractNum w:abstractNumId="23" w15:restartNumberingAfterBreak="0">
     <w:nsid w:val="23633BF2"/>
     <w:multiLevelType w:val="hybridMultilevel"/>
     <w:tmpl w:val="F92218D8"/>
@@ -8344,7 +8330,7 @@
       </w:rPr>
     </w:lvl>
   </w:abstractNum>
-  <w:abstractNum w:abstractNumId="24">
+  <w:abstractNum w:abstractNumId="24" w15:restartNumberingAfterBreak="0">
     <w:nsid w:val="24592CA2"/>
     <w:multiLevelType w:val="hybridMultilevel"/>
     <w:tmpl w:val="7222E0D0"/>
@@ -8457,7 +8443,7 @@
       </w:rPr>
     </w:lvl>
   </w:abstractNum>
-  <w:abstractNum w:abstractNumId="25">
+  <w:abstractNum w:abstractNumId="25" w15:restartNumberingAfterBreak="0">
     <w:nsid w:val="24E92E0E"/>
     <w:multiLevelType w:val="hybridMultilevel"/>
     <w:tmpl w:val="EB1EA686"/>
@@ -8570,7 +8556,7 @@
       </w:rPr>
     </w:lvl>
   </w:abstractNum>
-  <w:abstractNum w:abstractNumId="26">
+  <w:abstractNum w:abstractNumId="26" w15:restartNumberingAfterBreak="0">
     <w:nsid w:val="24FC170A"/>
     <w:multiLevelType w:val="hybridMultilevel"/>
     <w:tmpl w:val="14E2A46C"/>
@@ -8683,7 +8669,7 @@
       </w:rPr>
     </w:lvl>
   </w:abstractNum>
-  <w:abstractNum w:abstractNumId="27">
+  <w:abstractNum w:abstractNumId="27" w15:restartNumberingAfterBreak="0">
     <w:nsid w:val="2ACC7F69"/>
     <w:multiLevelType w:val="hybridMultilevel"/>
     <w:tmpl w:val="6C1013C6"/>
@@ -8796,7 +8782,7 @@
       </w:rPr>
     </w:lvl>
   </w:abstractNum>
-  <w:abstractNum w:abstractNumId="28">
+  <w:abstractNum w:abstractNumId="28" w15:restartNumberingAfterBreak="0">
     <w:nsid w:val="2ADA1C2E"/>
     <w:multiLevelType w:val="hybridMultilevel"/>
     <w:tmpl w:val="76AE947A"/>
@@ -8909,7 +8895,7 @@
       </w:rPr>
     </w:lvl>
   </w:abstractNum>
-  <w:abstractNum w:abstractNumId="29">
+  <w:abstractNum w:abstractNumId="29" w15:restartNumberingAfterBreak="0">
     <w:nsid w:val="2B9A0150"/>
     <w:multiLevelType w:val="hybridMultilevel"/>
     <w:tmpl w:val="1A523570"/>
@@ -9022,7 +9008,7 @@
       </w:rPr>
     </w:lvl>
   </w:abstractNum>
-  <w:abstractNum w:abstractNumId="30">
+  <w:abstractNum w:abstractNumId="30" w15:restartNumberingAfterBreak="0">
     <w:nsid w:val="2BA46D80"/>
     <w:multiLevelType w:val="hybridMultilevel"/>
     <w:tmpl w:val="3878AFCE"/>
@@ -9135,7 +9121,7 @@
       </w:rPr>
     </w:lvl>
   </w:abstractNum>
-  <w:abstractNum w:abstractNumId="31">
+  <w:abstractNum w:abstractNumId="31" w15:restartNumberingAfterBreak="0">
     <w:nsid w:val="2D5844D8"/>
     <w:multiLevelType w:val="hybridMultilevel"/>
     <w:tmpl w:val="E7E25922"/>
@@ -9248,7 +9234,7 @@
       </w:rPr>
     </w:lvl>
   </w:abstractNum>
-  <w:abstractNum w:abstractNumId="32">
+  <w:abstractNum w:abstractNumId="32" w15:restartNumberingAfterBreak="0">
     <w:nsid w:val="2ED13D36"/>
     <w:multiLevelType w:val="hybridMultilevel"/>
     <w:tmpl w:val="052A61E4"/>
@@ -9264,7 +9250,7 @@
         <w:rFonts w:ascii="Symbol" w:hAnsi="Symbol" w:hint="default"/>
       </w:rPr>
     </w:lvl>
-    <w:lvl w:ilvl="1" w:tplc="08090003" w:tentative="1">
+    <w:lvl w:ilvl="1" w:tplc="08090003">
       <w:start w:val="1"/>
       <w:numFmt w:val="bullet"/>
       <w:lvlText w:val="o"/>
@@ -9361,7 +9347,7 @@
       </w:rPr>
     </w:lvl>
   </w:abstractNum>
-  <w:abstractNum w:abstractNumId="33">
+  <w:abstractNum w:abstractNumId="33" w15:restartNumberingAfterBreak="0">
     <w:nsid w:val="2FCF57EE"/>
     <w:multiLevelType w:val="hybridMultilevel"/>
     <w:tmpl w:val="02166688"/>
@@ -9474,7 +9460,7 @@
       </w:rPr>
     </w:lvl>
   </w:abstractNum>
-  <w:abstractNum w:abstractNumId="34">
+  <w:abstractNum w:abstractNumId="34" w15:restartNumberingAfterBreak="0">
     <w:nsid w:val="30920E19"/>
     <w:multiLevelType w:val="hybridMultilevel"/>
     <w:tmpl w:val="0420A8CE"/>
@@ -9587,7 +9573,7 @@
       </w:rPr>
     </w:lvl>
   </w:abstractNum>
-  <w:abstractNum w:abstractNumId="35">
+  <w:abstractNum w:abstractNumId="35" w15:restartNumberingAfterBreak="0">
     <w:nsid w:val="32203001"/>
     <w:multiLevelType w:val="hybridMultilevel"/>
     <w:tmpl w:val="1BCE24D4"/>
@@ -9701,7 +9687,7 @@
       </w:rPr>
     </w:lvl>
   </w:abstractNum>
-  <w:abstractNum w:abstractNumId="36">
+  <w:abstractNum w:abstractNumId="36" w15:restartNumberingAfterBreak="0">
     <w:nsid w:val="326D4358"/>
     <w:multiLevelType w:val="multilevel"/>
     <w:tmpl w:val="0409001F"/>
@@ -9787,7 +9773,7 @@
       </w:pPr>
     </w:lvl>
   </w:abstractNum>
-  <w:abstractNum w:abstractNumId="37">
+  <w:abstractNum w:abstractNumId="37" w15:restartNumberingAfterBreak="0">
     <w:nsid w:val="32791948"/>
     <w:multiLevelType w:val="hybridMultilevel"/>
     <w:tmpl w:val="2D9C342A"/>
@@ -9900,7 +9886,7 @@
       </w:rPr>
     </w:lvl>
   </w:abstractNum>
-  <w:abstractNum w:abstractNumId="38">
+  <w:abstractNum w:abstractNumId="38" w15:restartNumberingAfterBreak="0">
     <w:nsid w:val="33113FDB"/>
     <w:multiLevelType w:val="hybridMultilevel"/>
     <w:tmpl w:val="DA7A2C28"/>
@@ -10013,7 +9999,7 @@
       </w:rPr>
     </w:lvl>
   </w:abstractNum>
-  <w:abstractNum w:abstractNumId="39">
+  <w:abstractNum w:abstractNumId="39" w15:restartNumberingAfterBreak="0">
     <w:nsid w:val="34CA723F"/>
     <w:multiLevelType w:val="hybridMultilevel"/>
     <w:tmpl w:val="9CFAD44E"/>
@@ -10100,7 +10086,7 @@
       </w:pPr>
     </w:lvl>
   </w:abstractNum>
-  <w:abstractNum w:abstractNumId="40">
+  <w:abstractNum w:abstractNumId="40" w15:restartNumberingAfterBreak="0">
     <w:nsid w:val="36FA664B"/>
     <w:multiLevelType w:val="hybridMultilevel"/>
     <w:tmpl w:val="4E94FF82"/>
@@ -10215,7 +10201,7 @@
       </w:rPr>
     </w:lvl>
   </w:abstractNum>
-  <w:abstractNum w:abstractNumId="41">
+  <w:abstractNum w:abstractNumId="41" w15:restartNumberingAfterBreak="0">
     <w:nsid w:val="3ABE3F63"/>
     <w:multiLevelType w:val="hybridMultilevel"/>
     <w:tmpl w:val="DE445EBE"/>
@@ -10301,7 +10287,7 @@
       </w:pPr>
     </w:lvl>
   </w:abstractNum>
-  <w:abstractNum w:abstractNumId="42">
+  <w:abstractNum w:abstractNumId="42" w15:restartNumberingAfterBreak="0">
     <w:nsid w:val="3C0F4154"/>
     <w:multiLevelType w:val="hybridMultilevel"/>
     <w:tmpl w:val="63F2945C"/>
@@ -10414,7 +10400,7 @@
       </w:rPr>
     </w:lvl>
   </w:abstractNum>
-  <w:abstractNum w:abstractNumId="43">
+  <w:abstractNum w:abstractNumId="43" w15:restartNumberingAfterBreak="0">
     <w:nsid w:val="3D5223C4"/>
     <w:multiLevelType w:val="hybridMultilevel"/>
     <w:tmpl w:val="8A5691A4"/>
@@ -10514,7 +10500,7 @@
       </w:pPr>
     </w:lvl>
   </w:abstractNum>
-  <w:abstractNum w:abstractNumId="44">
+  <w:abstractNum w:abstractNumId="44" w15:restartNumberingAfterBreak="0">
     <w:nsid w:val="3EAC7DFB"/>
     <w:multiLevelType w:val="hybridMultilevel"/>
     <w:tmpl w:val="CC58FA4A"/>
@@ -10627,7 +10613,7 @@
       </w:rPr>
     </w:lvl>
   </w:abstractNum>
-  <w:abstractNum w:abstractNumId="45">
+  <w:abstractNum w:abstractNumId="45" w15:restartNumberingAfterBreak="0">
     <w:nsid w:val="3F001AA4"/>
     <w:multiLevelType w:val="hybridMultilevel"/>
     <w:tmpl w:val="A8903EAA"/>
@@ -10741,7 +10727,7 @@
       </w:rPr>
     </w:lvl>
   </w:abstractNum>
-  <w:abstractNum w:abstractNumId="46">
+  <w:abstractNum w:abstractNumId="46" w15:restartNumberingAfterBreak="0">
     <w:nsid w:val="3F1A0430"/>
     <w:multiLevelType w:val="multilevel"/>
     <w:tmpl w:val="6E4CFADE"/>
@@ -10858,7 +10844,7 @@
       </w:rPr>
     </w:lvl>
   </w:abstractNum>
-  <w:abstractNum w:abstractNumId="47">
+  <w:abstractNum w:abstractNumId="47" w15:restartNumberingAfterBreak="0">
     <w:nsid w:val="3F2773CA"/>
     <w:multiLevelType w:val="hybridMultilevel"/>
     <w:tmpl w:val="BBF41F2C"/>
@@ -10971,7 +10957,7 @@
       </w:rPr>
     </w:lvl>
   </w:abstractNum>
-  <w:abstractNum w:abstractNumId="48">
+  <w:abstractNum w:abstractNumId="48" w15:restartNumberingAfterBreak="0">
     <w:nsid w:val="4107718E"/>
     <w:multiLevelType w:val="hybridMultilevel"/>
     <w:tmpl w:val="1B98DFEC"/>
@@ -11084,13 +11070,13 @@
       </w:rPr>
     </w:lvl>
   </w:abstractNum>
-  <w:abstractNum w:abstractNumId="49">
+  <w:abstractNum w:abstractNumId="49" w15:restartNumberingAfterBreak="0">
     <w:nsid w:val="41DD0FC5"/>
     <w:multiLevelType w:val="multilevel"/>
     <w:tmpl w:val="75F2655A"/>
     <w:numStyleLink w:val="ITEAReferenceItem"/>
   </w:abstractNum>
-  <w:abstractNum w:abstractNumId="50">
+  <w:abstractNum w:abstractNumId="50" w15:restartNumberingAfterBreak="0">
     <w:nsid w:val="427A0BC6"/>
     <w:multiLevelType w:val="hybridMultilevel"/>
     <w:tmpl w:val="C79AE56C"/>
@@ -11203,7 +11189,7 @@
       </w:rPr>
     </w:lvl>
   </w:abstractNum>
-  <w:abstractNum w:abstractNumId="51">
+  <w:abstractNum w:abstractNumId="51" w15:restartNumberingAfterBreak="0">
     <w:nsid w:val="456D1F79"/>
     <w:multiLevelType w:val="multilevel"/>
     <w:tmpl w:val="0413001D"/>
@@ -11296,7 +11282,7 @@
       </w:pPr>
     </w:lvl>
   </w:abstractNum>
-  <w:abstractNum w:abstractNumId="52">
+  <w:abstractNum w:abstractNumId="52" w15:restartNumberingAfterBreak="0">
     <w:nsid w:val="45947C64"/>
     <w:multiLevelType w:val="hybridMultilevel"/>
     <w:tmpl w:val="97F4F82C"/>
@@ -11409,7 +11395,7 @@
       </w:rPr>
     </w:lvl>
   </w:abstractNum>
-  <w:abstractNum w:abstractNumId="53">
+  <w:abstractNum w:abstractNumId="53" w15:restartNumberingAfterBreak="0">
     <w:nsid w:val="45F33B43"/>
     <w:multiLevelType w:val="hybridMultilevel"/>
     <w:tmpl w:val="48E2986A"/>
@@ -11523,7 +11509,7 @@
       </w:rPr>
     </w:lvl>
   </w:abstractNum>
-  <w:abstractNum w:abstractNumId="54">
+  <w:abstractNum w:abstractNumId="54" w15:restartNumberingAfterBreak="0">
     <w:nsid w:val="47FA774A"/>
     <w:multiLevelType w:val="hybridMultilevel"/>
     <w:tmpl w:val="0956836C"/>
@@ -11637,7 +11623,7 @@
       </w:rPr>
     </w:lvl>
   </w:abstractNum>
-  <w:abstractNum w:abstractNumId="55">
+  <w:abstractNum w:abstractNumId="55" w15:restartNumberingAfterBreak="0">
     <w:nsid w:val="486643F3"/>
     <w:multiLevelType w:val="hybridMultilevel"/>
     <w:tmpl w:val="C5C6E778"/>
@@ -11752,7 +11738,7 @@
       </w:rPr>
     </w:lvl>
   </w:abstractNum>
-  <w:abstractNum w:abstractNumId="56">
+  <w:abstractNum w:abstractNumId="56" w15:restartNumberingAfterBreak="0">
     <w:nsid w:val="487E4E13"/>
     <w:multiLevelType w:val="hybridMultilevel"/>
     <w:tmpl w:val="C3F8A544"/>
@@ -11865,7 +11851,7 @@
       </w:rPr>
     </w:lvl>
   </w:abstractNum>
-  <w:abstractNum w:abstractNumId="57">
+  <w:abstractNum w:abstractNumId="57" w15:restartNumberingAfterBreak="0">
     <w:nsid w:val="48E119AC"/>
     <w:multiLevelType w:val="hybridMultilevel"/>
     <w:tmpl w:val="589481CE"/>
@@ -11978,7 +11964,7 @@
       </w:rPr>
     </w:lvl>
   </w:abstractNum>
-  <w:abstractNum w:abstractNumId="58">
+  <w:abstractNum w:abstractNumId="58" w15:restartNumberingAfterBreak="0">
     <w:nsid w:val="4A0576B0"/>
     <w:multiLevelType w:val="hybridMultilevel"/>
     <w:tmpl w:val="060AF052"/>
@@ -12091,7 +12077,7 @@
       </w:rPr>
     </w:lvl>
   </w:abstractNum>
-  <w:abstractNum w:abstractNumId="59">
+  <w:abstractNum w:abstractNumId="59" w15:restartNumberingAfterBreak="0">
     <w:nsid w:val="4B4F60D4"/>
     <w:multiLevelType w:val="singleLevel"/>
     <w:tmpl w:val="9CC26BEC"/>
@@ -12110,7 +12096,120 @@
       </w:rPr>
     </w:lvl>
   </w:abstractNum>
-  <w:abstractNum w:abstractNumId="60">
+  <w:abstractNum w:abstractNumId="60" w15:restartNumberingAfterBreak="0">
+    <w:nsid w:val="4C517DEE"/>
+    <w:multiLevelType w:val="hybridMultilevel"/>
+    <w:tmpl w:val="B7FCD8FE"/>
+    <w:lvl w:ilvl="0" w:tplc="041F0001">
+      <w:start w:val="1"/>
+      <w:numFmt w:val="bullet"/>
+      <w:lvlText w:val=""/>
+      <w:lvlJc w:val="left"/>
+      <w:pPr>
+        <w:ind w:left="360" w:hanging="360"/>
+      </w:pPr>
+      <w:rPr>
+        <w:rFonts w:ascii="Symbol" w:hAnsi="Symbol" w:hint="default"/>
+      </w:rPr>
+    </w:lvl>
+    <w:lvl w:ilvl="1" w:tplc="04090003" w:tentative="1">
+      <w:start w:val="1"/>
+      <w:numFmt w:val="bullet"/>
+      <w:lvlText w:val="o"/>
+      <w:lvlJc w:val="left"/>
+      <w:pPr>
+        <w:ind w:left="1080" w:hanging="360"/>
+      </w:pPr>
+      <w:rPr>
+        <w:rFonts w:ascii="Courier New" w:hAnsi="Courier New" w:cs="Courier New" w:hint="default"/>
+      </w:rPr>
+    </w:lvl>
+    <w:lvl w:ilvl="2" w:tplc="04090005" w:tentative="1">
+      <w:start w:val="1"/>
+      <w:numFmt w:val="bullet"/>
+      <w:lvlText w:val=""/>
+      <w:lvlJc w:val="left"/>
+      <w:pPr>
+        <w:ind w:left="1800" w:hanging="360"/>
+      </w:pPr>
+      <w:rPr>
+        <w:rFonts w:ascii="Wingdings" w:hAnsi="Wingdings" w:hint="default"/>
+      </w:rPr>
+    </w:lvl>
+    <w:lvl w:ilvl="3" w:tplc="04090001" w:tentative="1">
+      <w:start w:val="1"/>
+      <w:numFmt w:val="bullet"/>
+      <w:lvlText w:val=""/>
+      <w:lvlJc w:val="left"/>
+      <w:pPr>
+        <w:ind w:left="2520" w:hanging="360"/>
+      </w:pPr>
+      <w:rPr>
+        <w:rFonts w:ascii="Symbol" w:hAnsi="Symbol" w:hint="default"/>
+      </w:rPr>
+    </w:lvl>
+    <w:lvl w:ilvl="4" w:tplc="04090003" w:tentative="1">
+      <w:start w:val="1"/>
+      <w:numFmt w:val="bullet"/>
+      <w:lvlText w:val="o"/>
+      <w:lvlJc w:val="left"/>
+      <w:pPr>
+        <w:ind w:left="3240" w:hanging="360"/>
+      </w:pPr>
+      <w:rPr>
+        <w:rFonts w:ascii="Courier New" w:hAnsi="Courier New" w:cs="Courier New" w:hint="default"/>
+      </w:rPr>
+    </w:lvl>
+    <w:lvl w:ilvl="5" w:tplc="04090005" w:tentative="1">
+      <w:start w:val="1"/>
+      <w:numFmt w:val="bullet"/>
+      <w:lvlText w:val=""/>
+      <w:lvlJc w:val="left"/>
+      <w:pPr>
+        <w:ind w:left="3960" w:hanging="360"/>
+      </w:pPr>
+      <w:rPr>
+        <w:rFonts w:ascii="Wingdings" w:hAnsi="Wingdings" w:hint="default"/>
+      </w:rPr>
+    </w:lvl>
+    <w:lvl w:ilvl="6" w:tplc="04090001" w:tentative="1">
+      <w:start w:val="1"/>
+      <w:numFmt w:val="bullet"/>
+      <w:lvlText w:val=""/>
+      <w:lvlJc w:val="left"/>
+      <w:pPr>
+        <w:ind w:left="4680" w:hanging="360"/>
+      </w:pPr>
+      <w:rPr>
+        <w:rFonts w:ascii="Symbol" w:hAnsi="Symbol" w:hint="default"/>
+      </w:rPr>
+    </w:lvl>
+    <w:lvl w:ilvl="7" w:tplc="04090003" w:tentative="1">
+      <w:start w:val="1"/>
+      <w:numFmt w:val="bullet"/>
+      <w:lvlText w:val="o"/>
+      <w:lvlJc w:val="left"/>
+      <w:pPr>
+        <w:ind w:left="5400" w:hanging="360"/>
+      </w:pPr>
+      <w:rPr>
+        <w:rFonts w:ascii="Courier New" w:hAnsi="Courier New" w:cs="Courier New" w:hint="default"/>
+      </w:rPr>
+    </w:lvl>
+    <w:lvl w:ilvl="8" w:tplc="04090005" w:tentative="1">
+      <w:start w:val="1"/>
+      <w:numFmt w:val="bullet"/>
+      <w:lvlText w:val=""/>
+      <w:lvlJc w:val="left"/>
+      <w:pPr>
+        <w:ind w:left="6120" w:hanging="360"/>
+      </w:pPr>
+      <w:rPr>
+        <w:rFonts w:ascii="Wingdings" w:hAnsi="Wingdings" w:hint="default"/>
+      </w:rPr>
+    </w:lvl>
+  </w:abstractNum>
+  <w:abstractNum w:abstractNumId="61" w15:restartNumberingAfterBreak="0">
     <w:nsid w:val="4C5760E5"/>
     <w:multiLevelType w:val="hybridMultilevel"/>
     <w:tmpl w:val="EAEAA88E"/>
@@ -12223,7 +12322,7 @@
       </w:rPr>
     </w:lvl>
   </w:abstractNum>
-  <w:abstractNum w:abstractNumId="61">
+  <w:abstractNum w:abstractNumId="62" w15:restartNumberingAfterBreak="0">
     <w:nsid w:val="4E6C56FE"/>
     <w:multiLevelType w:val="hybridMultilevel"/>
     <w:tmpl w:val="0FB85522"/>
@@ -12341,7 +12440,7 @@
       </w:rPr>
     </w:lvl>
   </w:abstractNum>
-  <w:abstractNum w:abstractNumId="62">
+  <w:abstractNum w:abstractNumId="63" w15:restartNumberingAfterBreak="0">
     <w:nsid w:val="4E7C338F"/>
     <w:multiLevelType w:val="hybridMultilevel"/>
     <w:tmpl w:val="6CA20EC6"/>
@@ -12454,7 +12553,7 @@
       </w:rPr>
     </w:lvl>
   </w:abstractNum>
-  <w:abstractNum w:abstractNumId="63">
+  <w:abstractNum w:abstractNumId="64" w15:restartNumberingAfterBreak="0">
     <w:nsid w:val="4FC57F96"/>
     <w:multiLevelType w:val="hybridMultilevel"/>
     <w:tmpl w:val="E0D27528"/>
@@ -12567,7 +12666,7 @@
       </w:rPr>
     </w:lvl>
   </w:abstractNum>
-  <w:abstractNum w:abstractNumId="64">
+  <w:abstractNum w:abstractNumId="65" w15:restartNumberingAfterBreak="0">
     <w:nsid w:val="5002201F"/>
     <w:multiLevelType w:val="hybridMultilevel"/>
     <w:tmpl w:val="4F4C64F8"/>
@@ -12680,7 +12779,7 @@
       </w:rPr>
     </w:lvl>
   </w:abstractNum>
-  <w:abstractNum w:abstractNumId="65">
+  <w:abstractNum w:abstractNumId="66" w15:restartNumberingAfterBreak="0">
     <w:nsid w:val="51D64FAE"/>
     <w:multiLevelType w:val="hybridMultilevel"/>
     <w:tmpl w:val="FABEEA0C"/>
@@ -12793,7 +12892,7 @@
       </w:rPr>
     </w:lvl>
   </w:abstractNum>
-  <w:abstractNum w:abstractNumId="66">
+  <w:abstractNum w:abstractNumId="67" w15:restartNumberingAfterBreak="0">
     <w:nsid w:val="52210533"/>
     <w:multiLevelType w:val="hybridMultilevel"/>
     <w:tmpl w:val="68588830"/>
@@ -12906,7 +13005,7 @@
       </w:rPr>
     </w:lvl>
   </w:abstractNum>
-  <w:abstractNum w:abstractNumId="67">
+  <w:abstractNum w:abstractNumId="68" w15:restartNumberingAfterBreak="0">
     <w:nsid w:val="52D460A6"/>
     <w:multiLevelType w:val="hybridMultilevel"/>
     <w:tmpl w:val="F3A0ECFA"/>
@@ -13019,7 +13118,7 @@
       </w:rPr>
     </w:lvl>
   </w:abstractNum>
-  <w:abstractNum w:abstractNumId="68">
+  <w:abstractNum w:abstractNumId="69" w15:restartNumberingAfterBreak="0">
     <w:nsid w:val="53913AA0"/>
     <w:multiLevelType w:val="hybridMultilevel"/>
     <w:tmpl w:val="93F4618C"/>
@@ -13132,7 +13231,7 @@
       </w:rPr>
     </w:lvl>
   </w:abstractNum>
-  <w:abstractNum w:abstractNumId="69">
+  <w:abstractNum w:abstractNumId="70" w15:restartNumberingAfterBreak="0">
     <w:nsid w:val="54AC0AE9"/>
     <w:multiLevelType w:val="hybridMultilevel"/>
     <w:tmpl w:val="9998D516"/>
@@ -13245,7 +13344,7 @@
       </w:rPr>
     </w:lvl>
   </w:abstractNum>
-  <w:abstractNum w:abstractNumId="70">
+  <w:abstractNum w:abstractNumId="71" w15:restartNumberingAfterBreak="0">
     <w:nsid w:val="54C24CCF"/>
     <w:multiLevelType w:val="hybridMultilevel"/>
     <w:tmpl w:val="C27C8FBA"/>
@@ -13359,7 +13458,7 @@
       </w:rPr>
     </w:lvl>
   </w:abstractNum>
-  <w:abstractNum w:abstractNumId="71">
+  <w:abstractNum w:abstractNumId="72" w15:restartNumberingAfterBreak="0">
     <w:nsid w:val="56D57AC3"/>
     <w:multiLevelType w:val="hybridMultilevel"/>
     <w:tmpl w:val="A99662FA"/>
@@ -13483,7 +13582,7 @@
       </w:rPr>
     </w:lvl>
   </w:abstractNum>
-  <w:abstractNum w:abstractNumId="72">
+  <w:abstractNum w:abstractNumId="73" w15:restartNumberingAfterBreak="0">
     <w:nsid w:val="57215B3A"/>
     <w:multiLevelType w:val="multilevel"/>
     <w:tmpl w:val="02469128"/>
@@ -13655,7 +13754,7 @@
       </w:rPr>
     </w:lvl>
   </w:abstractNum>
-  <w:abstractNum w:abstractNumId="73">
+  <w:abstractNum w:abstractNumId="74" w15:restartNumberingAfterBreak="0">
     <w:nsid w:val="5A245162"/>
     <w:multiLevelType w:val="hybridMultilevel"/>
     <w:tmpl w:val="D3588D7A"/>
@@ -13768,7 +13867,7 @@
       </w:rPr>
     </w:lvl>
   </w:abstractNum>
-  <w:abstractNum w:abstractNumId="74">
+  <w:abstractNum w:abstractNumId="75" w15:restartNumberingAfterBreak="0">
     <w:nsid w:val="5C712AB1"/>
     <w:multiLevelType w:val="hybridMultilevel"/>
     <w:tmpl w:val="C7D49046"/>
@@ -13881,7 +13980,7 @@
       </w:rPr>
     </w:lvl>
   </w:abstractNum>
-  <w:abstractNum w:abstractNumId="75">
+  <w:abstractNum w:abstractNumId="76" w15:restartNumberingAfterBreak="0">
     <w:nsid w:val="5D0731F8"/>
     <w:multiLevelType w:val="hybridMultilevel"/>
     <w:tmpl w:val="6262B60A"/>
@@ -13994,7 +14093,7 @@
       </w:rPr>
     </w:lvl>
   </w:abstractNum>
-  <w:abstractNum w:abstractNumId="76">
+  <w:abstractNum w:abstractNumId="77" w15:restartNumberingAfterBreak="0">
     <w:nsid w:val="610A1761"/>
     <w:multiLevelType w:val="hybridMultilevel"/>
     <w:tmpl w:val="3C6EA5B4"/>
@@ -14107,7 +14206,7 @@
       </w:rPr>
     </w:lvl>
   </w:abstractNum>
-  <w:abstractNum w:abstractNumId="77">
+  <w:abstractNum w:abstractNumId="78" w15:restartNumberingAfterBreak="0">
     <w:nsid w:val="61D153FD"/>
     <w:multiLevelType w:val="hybridMultilevel"/>
     <w:tmpl w:val="C4604738"/>
@@ -14220,7 +14319,7 @@
       </w:rPr>
     </w:lvl>
   </w:abstractNum>
-  <w:abstractNum w:abstractNumId="78">
+  <w:abstractNum w:abstractNumId="79" w15:restartNumberingAfterBreak="0">
     <w:nsid w:val="620A5B18"/>
     <w:multiLevelType w:val="hybridMultilevel"/>
     <w:tmpl w:val="FD36A6A0"/>
@@ -14333,7 +14432,7 @@
       </w:rPr>
     </w:lvl>
   </w:abstractNum>
-  <w:abstractNum w:abstractNumId="79">
+  <w:abstractNum w:abstractNumId="80" w15:restartNumberingAfterBreak="0">
     <w:nsid w:val="63F5052D"/>
     <w:multiLevelType w:val="hybridMultilevel"/>
     <w:tmpl w:val="5E264FC4"/>
@@ -14446,7 +14545,7 @@
       </w:rPr>
     </w:lvl>
   </w:abstractNum>
-  <w:abstractNum w:abstractNumId="80">
+  <w:abstractNum w:abstractNumId="81" w15:restartNumberingAfterBreak="0">
     <w:nsid w:val="64EC7C40"/>
     <w:multiLevelType w:val="hybridMultilevel"/>
     <w:tmpl w:val="ACBE8678"/>
@@ -14559,7 +14658,7 @@
       </w:rPr>
     </w:lvl>
   </w:abstractNum>
-  <w:abstractNum w:abstractNumId="81">
+  <w:abstractNum w:abstractNumId="82" w15:restartNumberingAfterBreak="0">
     <w:nsid w:val="65204C07"/>
     <w:multiLevelType w:val="hybridMultilevel"/>
     <w:tmpl w:val="F91EA77A"/>
@@ -14672,7 +14771,7 @@
       </w:rPr>
     </w:lvl>
   </w:abstractNum>
-  <w:abstractNum w:abstractNumId="82">
+  <w:abstractNum w:abstractNumId="83" w15:restartNumberingAfterBreak="0">
     <w:nsid w:val="656053F9"/>
     <w:multiLevelType w:val="multilevel"/>
     <w:tmpl w:val="581453B0"/>
@@ -14750,7 +14849,7 @@
       </w:rPr>
     </w:lvl>
   </w:abstractNum>
-  <w:abstractNum w:abstractNumId="83">
+  <w:abstractNum w:abstractNumId="84" w15:restartNumberingAfterBreak="0">
     <w:nsid w:val="6706127F"/>
     <w:multiLevelType w:val="hybridMultilevel"/>
     <w:tmpl w:val="96E8AA52"/>
@@ -14863,7 +14962,7 @@
       </w:rPr>
     </w:lvl>
   </w:abstractNum>
-  <w:abstractNum w:abstractNumId="84">
+  <w:abstractNum w:abstractNumId="85" w15:restartNumberingAfterBreak="0">
     <w:nsid w:val="67962142"/>
     <w:multiLevelType w:val="hybridMultilevel"/>
     <w:tmpl w:val="16343686"/>
@@ -14976,7 +15075,7 @@
       </w:rPr>
     </w:lvl>
   </w:abstractNum>
-  <w:abstractNum w:abstractNumId="85">
+  <w:abstractNum w:abstractNumId="86" w15:restartNumberingAfterBreak="0">
     <w:nsid w:val="68363C17"/>
     <w:multiLevelType w:val="hybridMultilevel"/>
     <w:tmpl w:val="5BE0358A"/>
@@ -15090,7 +15189,7 @@
       </w:rPr>
     </w:lvl>
   </w:abstractNum>
-  <w:abstractNum w:abstractNumId="86">
+  <w:abstractNum w:abstractNumId="87" w15:restartNumberingAfterBreak="0">
     <w:nsid w:val="68DF0247"/>
     <w:multiLevelType w:val="hybridMultilevel"/>
     <w:tmpl w:val="14044086"/>
@@ -15203,7 +15302,7 @@
       </w:rPr>
     </w:lvl>
   </w:abstractNum>
-  <w:abstractNum w:abstractNumId="87">
+  <w:abstractNum w:abstractNumId="88" w15:restartNumberingAfterBreak="0">
     <w:nsid w:val="69095D3D"/>
     <w:multiLevelType w:val="hybridMultilevel"/>
     <w:tmpl w:val="7E760B64"/>
@@ -15316,7 +15415,7 @@
       </w:rPr>
     </w:lvl>
   </w:abstractNum>
-  <w:abstractNum w:abstractNumId="88">
+  <w:abstractNum w:abstractNumId="89" w15:restartNumberingAfterBreak="0">
     <w:nsid w:val="69EA1001"/>
     <w:multiLevelType w:val="multilevel"/>
     <w:tmpl w:val="A8903EAA"/>
@@ -15431,7 +15530,7 @@
       </w:rPr>
     </w:lvl>
   </w:abstractNum>
-  <w:abstractNum w:abstractNumId="89">
+  <w:abstractNum w:abstractNumId="90" w15:restartNumberingAfterBreak="0">
     <w:nsid w:val="6A010356"/>
     <w:multiLevelType w:val="hybridMultilevel"/>
     <w:tmpl w:val="68BA4944"/>
@@ -15544,7 +15643,7 @@
       </w:rPr>
     </w:lvl>
   </w:abstractNum>
-  <w:abstractNum w:abstractNumId="90">
+  <w:abstractNum w:abstractNumId="91" w15:restartNumberingAfterBreak="0">
     <w:nsid w:val="6B4A4BA1"/>
     <w:multiLevelType w:val="hybridMultilevel"/>
     <w:tmpl w:val="6D5866CA"/>
@@ -15657,7 +15756,7 @@
       </w:rPr>
     </w:lvl>
   </w:abstractNum>
-  <w:abstractNum w:abstractNumId="91">
+  <w:abstractNum w:abstractNumId="92" w15:restartNumberingAfterBreak="0">
     <w:nsid w:val="6C1243D7"/>
     <w:multiLevelType w:val="hybridMultilevel"/>
     <w:tmpl w:val="98568470"/>
@@ -15770,7 +15869,7 @@
       </w:rPr>
     </w:lvl>
   </w:abstractNum>
-  <w:abstractNum w:abstractNumId="92">
+  <w:abstractNum w:abstractNumId="93" w15:restartNumberingAfterBreak="0">
     <w:nsid w:val="6C263FB5"/>
     <w:multiLevelType w:val="hybridMultilevel"/>
     <w:tmpl w:val="6D167716"/>
@@ -15883,7 +15982,7 @@
       </w:rPr>
     </w:lvl>
   </w:abstractNum>
-  <w:abstractNum w:abstractNumId="93">
+  <w:abstractNum w:abstractNumId="94" w15:restartNumberingAfterBreak="0">
     <w:nsid w:val="6D430578"/>
     <w:multiLevelType w:val="hybridMultilevel"/>
     <w:tmpl w:val="EBF84F9A"/>
@@ -15996,7 +16095,7 @@
       </w:rPr>
     </w:lvl>
   </w:abstractNum>
-  <w:abstractNum w:abstractNumId="94">
+  <w:abstractNum w:abstractNumId="95" w15:restartNumberingAfterBreak="0">
     <w:nsid w:val="6D76110E"/>
     <w:multiLevelType w:val="hybridMultilevel"/>
     <w:tmpl w:val="F27AD59C"/>
@@ -16109,7 +16208,7 @@
       </w:rPr>
     </w:lvl>
   </w:abstractNum>
-  <w:abstractNum w:abstractNumId="95">
+  <w:abstractNum w:abstractNumId="96" w15:restartNumberingAfterBreak="0">
     <w:nsid w:val="6DA521B2"/>
     <w:multiLevelType w:val="multilevel"/>
     <w:tmpl w:val="F482C6B6"/>
@@ -16223,7 +16322,7 @@
       </w:rPr>
     </w:lvl>
   </w:abstractNum>
-  <w:abstractNum w:abstractNumId="96">
+  <w:abstractNum w:abstractNumId="97" w15:restartNumberingAfterBreak="0">
     <w:nsid w:val="6DF0601E"/>
     <w:multiLevelType w:val="hybridMultilevel"/>
     <w:tmpl w:val="6E924148"/>
@@ -16336,7 +16435,7 @@
       </w:rPr>
     </w:lvl>
   </w:abstractNum>
-  <w:abstractNum w:abstractNumId="97">
+  <w:abstractNum w:abstractNumId="98" w15:restartNumberingAfterBreak="0">
     <w:nsid w:val="6EBC01EC"/>
     <w:multiLevelType w:val="hybridMultilevel"/>
     <w:tmpl w:val="CF543FBA"/>
@@ -16449,7 +16548,7 @@
       </w:rPr>
     </w:lvl>
   </w:abstractNum>
-  <w:abstractNum w:abstractNumId="98">
+  <w:abstractNum w:abstractNumId="99" w15:restartNumberingAfterBreak="0">
     <w:nsid w:val="6EFC7FAE"/>
     <w:multiLevelType w:val="hybridMultilevel"/>
     <w:tmpl w:val="7D102ACE"/>
@@ -16536,7 +16635,7 @@
       </w:pPr>
     </w:lvl>
   </w:abstractNum>
-  <w:abstractNum w:abstractNumId="99">
+  <w:abstractNum w:abstractNumId="100" w15:restartNumberingAfterBreak="0">
     <w:nsid w:val="70844938"/>
     <w:multiLevelType w:val="multilevel"/>
     <w:tmpl w:val="75F2655A"/>
@@ -16650,7 +16749,7 @@
       </w:rPr>
     </w:lvl>
   </w:abstractNum>
-  <w:abstractNum w:abstractNumId="100">
+  <w:abstractNum w:abstractNumId="101" w15:restartNumberingAfterBreak="0">
     <w:nsid w:val="70AF4A31"/>
     <w:multiLevelType w:val="hybridMultilevel"/>
     <w:tmpl w:val="1FCE67B8"/>
@@ -16763,7 +16862,7 @@
       </w:rPr>
     </w:lvl>
   </w:abstractNum>
-  <w:abstractNum w:abstractNumId="101">
+  <w:abstractNum w:abstractNumId="102" w15:restartNumberingAfterBreak="0">
     <w:nsid w:val="73711502"/>
     <w:multiLevelType w:val="hybridMultilevel"/>
     <w:tmpl w:val="C6B6E472"/>
@@ -16877,7 +16976,7 @@
       </w:rPr>
     </w:lvl>
   </w:abstractNum>
-  <w:abstractNum w:abstractNumId="102">
+  <w:abstractNum w:abstractNumId="103" w15:restartNumberingAfterBreak="0">
     <w:nsid w:val="73BA6C62"/>
     <w:multiLevelType w:val="hybridMultilevel"/>
     <w:tmpl w:val="51720DA2"/>
@@ -16990,7 +17089,7 @@
       </w:rPr>
     </w:lvl>
   </w:abstractNum>
-  <w:abstractNum w:abstractNumId="103">
+  <w:abstractNum w:abstractNumId="104" w15:restartNumberingAfterBreak="0">
     <w:nsid w:val="74F66444"/>
     <w:multiLevelType w:val="multilevel"/>
     <w:tmpl w:val="AB542B54"/>
@@ -17068,7 +17167,7 @@
       </w:rPr>
     </w:lvl>
   </w:abstractNum>
-  <w:abstractNum w:abstractNumId="104">
+  <w:abstractNum w:abstractNumId="105" w15:restartNumberingAfterBreak="0">
     <w:nsid w:val="75AE730E"/>
     <w:multiLevelType w:val="hybridMultilevel"/>
     <w:tmpl w:val="5C768D98"/>
@@ -17181,7 +17280,7 @@
       </w:rPr>
     </w:lvl>
   </w:abstractNum>
-  <w:abstractNum w:abstractNumId="105">
+  <w:abstractNum w:abstractNumId="106" w15:restartNumberingAfterBreak="0">
     <w:nsid w:val="75E3569B"/>
     <w:multiLevelType w:val="hybridMultilevel"/>
     <w:tmpl w:val="1D94FEC2"/>
@@ -17294,7 +17393,7 @@
       </w:rPr>
     </w:lvl>
   </w:abstractNum>
-  <w:abstractNum w:abstractNumId="106">
+  <w:abstractNum w:abstractNumId="107" w15:restartNumberingAfterBreak="0">
     <w:nsid w:val="75FA4697"/>
     <w:multiLevelType w:val="hybridMultilevel"/>
     <w:tmpl w:val="3D149C3C"/>
@@ -17407,7 +17506,7 @@
       </w:rPr>
     </w:lvl>
   </w:abstractNum>
-  <w:abstractNum w:abstractNumId="107">
+  <w:abstractNum w:abstractNumId="108" w15:restartNumberingAfterBreak="0">
     <w:nsid w:val="7928368C"/>
     <w:multiLevelType w:val="hybridMultilevel"/>
     <w:tmpl w:val="D4C8A620"/>
@@ -17520,7 +17619,7 @@
       </w:rPr>
     </w:lvl>
   </w:abstractNum>
-  <w:abstractNum w:abstractNumId="108">
+  <w:abstractNum w:abstractNumId="109" w15:restartNumberingAfterBreak="0">
     <w:nsid w:val="79894EEE"/>
     <w:multiLevelType w:val="hybridMultilevel"/>
     <w:tmpl w:val="94DC5E36"/>
@@ -17633,7 +17732,7 @@
       </w:rPr>
     </w:lvl>
   </w:abstractNum>
-  <w:abstractNum w:abstractNumId="109">
+  <w:abstractNum w:abstractNumId="110" w15:restartNumberingAfterBreak="0">
     <w:nsid w:val="7B52594C"/>
     <w:multiLevelType w:val="hybridMultilevel"/>
     <w:tmpl w:val="A6C452B4"/>
@@ -17746,7 +17845,7 @@
       </w:rPr>
     </w:lvl>
   </w:abstractNum>
-  <w:abstractNum w:abstractNumId="110">
+  <w:abstractNum w:abstractNumId="111" w15:restartNumberingAfterBreak="0">
     <w:nsid w:val="7C3302D5"/>
     <w:multiLevelType w:val="hybridMultilevel"/>
     <w:tmpl w:val="BD2A84BC"/>
@@ -17859,7 +17958,7 @@
       </w:rPr>
     </w:lvl>
   </w:abstractNum>
-  <w:abstractNum w:abstractNumId="111">
+  <w:abstractNum w:abstractNumId="112" w15:restartNumberingAfterBreak="0">
     <w:nsid w:val="7C494CB3"/>
     <w:multiLevelType w:val="hybridMultilevel"/>
     <w:tmpl w:val="54FEFBA4"/>
@@ -17972,7 +18071,7 @@
       </w:rPr>
     </w:lvl>
   </w:abstractNum>
-  <w:abstractNum w:abstractNumId="112">
+  <w:abstractNum w:abstractNumId="113" w15:restartNumberingAfterBreak="0">
     <w:nsid w:val="7D352D06"/>
     <w:multiLevelType w:val="hybridMultilevel"/>
     <w:tmpl w:val="0C2EAA0C"/>
@@ -18085,7 +18184,7 @@
       </w:rPr>
     </w:lvl>
   </w:abstractNum>
-  <w:abstractNum w:abstractNumId="113">
+  <w:abstractNum w:abstractNumId="114" w15:restartNumberingAfterBreak="0">
     <w:nsid w:val="7D3B0C9A"/>
     <w:multiLevelType w:val="hybridMultilevel"/>
     <w:tmpl w:val="BD96952E"/>
@@ -18205,10 +18304,10 @@
     <w:abstractNumId w:val="3"/>
   </w:num>
   <w:num w:numId="3">
-    <w:abstractNumId w:val="85"/>
+    <w:abstractNumId w:val="86"/>
   </w:num>
   <w:num w:numId="4">
-    <w:abstractNumId w:val="72"/>
+    <w:abstractNumId w:val="73"/>
   </w:num>
   <w:num w:numId="5">
     <w:abstractNumId w:val="6"/>
@@ -18217,7 +18316,7 @@
     <w:abstractNumId w:val="59"/>
   </w:num>
   <w:num w:numId="7">
-    <w:abstractNumId w:val="61"/>
+    <w:abstractNumId w:val="62"/>
   </w:num>
   <w:num w:numId="8">
     <w:abstractNumId w:val="55"/>
@@ -18226,7 +18325,7 @@
     <w:abstractNumId w:val="40"/>
   </w:num>
   <w:num w:numId="10">
-    <w:abstractNumId w:val="101"/>
+    <w:abstractNumId w:val="102"/>
   </w:num>
   <w:num w:numId="11">
     <w:abstractNumId w:val="46"/>
@@ -18235,19 +18334,19 @@
     <w:abstractNumId w:val="20"/>
   </w:num>
   <w:num w:numId="13">
-    <w:abstractNumId w:val="70"/>
+    <w:abstractNumId w:val="71"/>
   </w:num>
   <w:num w:numId="14">
-    <w:abstractNumId w:val="98"/>
+    <w:abstractNumId w:val="99"/>
   </w:num>
   <w:num w:numId="15">
-    <w:abstractNumId w:val="107"/>
+    <w:abstractNumId w:val="108"/>
   </w:num>
   <w:num w:numId="16">
     <w:abstractNumId w:val="10"/>
   </w:num>
   <w:num w:numId="17">
-    <w:abstractNumId w:val="111"/>
+    <w:abstractNumId w:val="112"/>
   </w:num>
   <w:num w:numId="18">
     <w:abstractNumId w:val="39"/>
@@ -18256,10 +18355,10 @@
     <w:abstractNumId w:val="36"/>
   </w:num>
   <w:num w:numId="20">
-    <w:abstractNumId w:val="66"/>
+    <w:abstractNumId w:val="67"/>
   </w:num>
   <w:num w:numId="21">
-    <w:abstractNumId w:val="112"/>
+    <w:abstractNumId w:val="113"/>
   </w:num>
   <w:num w:numId="22">
     <w:abstractNumId w:val="17"/>
@@ -18271,7 +18370,7 @@
     <w:abstractNumId w:val="38"/>
   </w:num>
   <w:num w:numId="25">
-    <w:abstractNumId w:val="67"/>
+    <w:abstractNumId w:val="68"/>
   </w:num>
   <w:num w:numId="26">
     <w:abstractNumId w:val="15"/>
@@ -18289,13 +18388,13 @@
     <w:abstractNumId w:val="35"/>
   </w:num>
   <w:num w:numId="31">
-    <w:abstractNumId w:val="78"/>
+    <w:abstractNumId w:val="79"/>
   </w:num>
   <w:num w:numId="32">
-    <w:abstractNumId w:val="92"/>
+    <w:abstractNumId w:val="93"/>
   </w:num>
   <w:num w:numId="33">
-    <w:abstractNumId w:val="113"/>
+    <w:abstractNumId w:val="114"/>
   </w:num>
   <w:num w:numId="34">
     <w:abstractNumId w:val="58"/>
@@ -18304,7 +18403,7 @@
     <w:abstractNumId w:val="19"/>
   </w:num>
   <w:num w:numId="36">
-    <w:abstractNumId w:val="79"/>
+    <w:abstractNumId w:val="80"/>
   </w:num>
   <w:num w:numId="37">
     <w:abstractNumId w:val="33"/>
@@ -18319,25 +18418,25 @@
     <w:abstractNumId w:val="54"/>
   </w:num>
   <w:num w:numId="40">
-    <w:abstractNumId w:val="102"/>
+    <w:abstractNumId w:val="103"/>
   </w:num>
   <w:num w:numId="41">
-    <w:abstractNumId w:val="109"/>
+    <w:abstractNumId w:val="110"/>
   </w:num>
   <w:num w:numId="42">
-    <w:abstractNumId w:val="60"/>
+    <w:abstractNumId w:val="61"/>
   </w:num>
   <w:num w:numId="43">
-    <w:abstractNumId w:val="83"/>
+    <w:abstractNumId w:val="84"/>
   </w:num>
   <w:num w:numId="44">
-    <w:abstractNumId w:val="110"/>
+    <w:abstractNumId w:val="111"/>
   </w:num>
   <w:num w:numId="45">
     <w:abstractNumId w:val="50"/>
   </w:num>
   <w:num w:numId="46">
-    <w:abstractNumId w:val="89"/>
+    <w:abstractNumId w:val="90"/>
   </w:num>
   <w:num w:numId="47">
     <w:abstractNumId w:val="1"/>
@@ -18346,52 +18445,52 @@
     <w:abstractNumId w:val="48"/>
   </w:num>
   <w:num w:numId="49">
-    <w:abstractNumId w:val="76"/>
+    <w:abstractNumId w:val="77"/>
   </w:num>
   <w:num w:numId="50">
-    <w:abstractNumId w:val="104"/>
+    <w:abstractNumId w:val="105"/>
   </w:num>
   <w:num w:numId="51">
-    <w:abstractNumId w:val="62"/>
+    <w:abstractNumId w:val="63"/>
   </w:num>
   <w:num w:numId="52">
-    <w:abstractNumId w:val="94"/>
+    <w:abstractNumId w:val="95"/>
   </w:num>
   <w:num w:numId="53">
     <w:abstractNumId w:val="0"/>
   </w:num>
   <w:num w:numId="54">
-    <w:abstractNumId w:val="75"/>
+    <w:abstractNumId w:val="76"/>
   </w:num>
   <w:num w:numId="55">
-    <w:abstractNumId w:val="81"/>
+    <w:abstractNumId w:val="82"/>
   </w:num>
   <w:num w:numId="56">
-    <w:abstractNumId w:val="90"/>
+    <w:abstractNumId w:val="91"/>
   </w:num>
   <w:num w:numId="57">
     <w:abstractNumId w:val="57"/>
   </w:num>
   <w:num w:numId="58">
-    <w:abstractNumId w:val="86"/>
+    <w:abstractNumId w:val="87"/>
   </w:num>
   <w:num w:numId="59">
     <w:abstractNumId w:val="47"/>
   </w:num>
   <w:num w:numId="60">
-    <w:abstractNumId w:val="68"/>
+    <w:abstractNumId w:val="69"/>
   </w:num>
   <w:num w:numId="61">
     <w:abstractNumId w:val="8"/>
   </w:num>
   <w:num w:numId="62">
-    <w:abstractNumId w:val="108"/>
+    <w:abstractNumId w:val="109"/>
   </w:num>
   <w:num w:numId="63">
     <w:abstractNumId w:val="13"/>
   </w:num>
   <w:num w:numId="64">
-    <w:abstractNumId w:val="88"/>
+    <w:abstractNumId w:val="89"/>
   </w:num>
   <w:num w:numId="65">
     <w:abstractNumId w:val="53"/>
@@ -18400,16 +18499,16 @@
     <w:abstractNumId w:val="45"/>
   </w:num>
   <w:num w:numId="67">
-    <w:abstractNumId w:val="95"/>
+    <w:abstractNumId w:val="96"/>
   </w:num>
   <w:num w:numId="68">
     <w:abstractNumId w:val="51"/>
   </w:num>
   <w:num w:numId="69">
-    <w:abstractNumId w:val="82"/>
+    <w:abstractNumId w:val="83"/>
   </w:num>
   <w:num w:numId="70">
-    <w:abstractNumId w:val="103"/>
+    <w:abstractNumId w:val="104"/>
   </w:num>
   <w:num w:numId="71">
     <w:abstractNumId w:val="41"/>
@@ -18421,10 +18520,10 @@
     <w:abstractNumId w:val="18"/>
   </w:num>
   <w:num w:numId="74">
-    <w:abstractNumId w:val="65"/>
+    <w:abstractNumId w:val="66"/>
   </w:num>
   <w:num w:numId="75">
-    <w:abstractNumId w:val="87"/>
+    <w:abstractNumId w:val="88"/>
   </w:num>
   <w:num w:numId="76">
     <w:abstractNumId w:val="26"/>
@@ -18433,22 +18532,22 @@
     <w:abstractNumId w:val="32"/>
   </w:num>
   <w:num w:numId="78">
-    <w:abstractNumId w:val="97"/>
+    <w:abstractNumId w:val="98"/>
   </w:num>
   <w:num w:numId="79">
-    <w:abstractNumId w:val="80"/>
+    <w:abstractNumId w:val="81"/>
   </w:num>
   <w:num w:numId="80">
-    <w:abstractNumId w:val="63"/>
+    <w:abstractNumId w:val="64"/>
   </w:num>
   <w:num w:numId="81">
     <w:abstractNumId w:val="21"/>
   </w:num>
   <w:num w:numId="82">
-    <w:abstractNumId w:val="105"/>
+    <w:abstractNumId w:val="106"/>
   </w:num>
   <w:num w:numId="83">
-    <w:abstractNumId w:val="71"/>
+    <w:abstractNumId w:val="72"/>
   </w:num>
   <w:num w:numId="84">
     <w:abstractNumId w:val="4"/>
@@ -18466,7 +18565,7 @@
     <w:abstractNumId w:val="12"/>
   </w:num>
   <w:num w:numId="89">
-    <w:abstractNumId w:val="64"/>
+    <w:abstractNumId w:val="65"/>
   </w:num>
   <w:num w:numId="90">
     <w:abstractNumId w:val="53"/>
@@ -18502,10 +18601,10 @@
     </w:lvlOverride>
   </w:num>
   <w:num w:numId="92">
-    <w:abstractNumId w:val="77"/>
+    <w:abstractNumId w:val="78"/>
   </w:num>
   <w:num w:numId="93">
-    <w:abstractNumId w:val="106"/>
+    <w:abstractNumId w:val="107"/>
   </w:num>
   <w:num w:numId="94">
     <w:abstractNumId w:val="34"/>
@@ -18520,25 +18619,25 @@
     <w:abstractNumId w:val="28"/>
   </w:num>
   <w:num w:numId="98">
-    <w:abstractNumId w:val="93"/>
+    <w:abstractNumId w:val="94"/>
   </w:num>
   <w:num w:numId="99">
     <w:abstractNumId w:val="7"/>
   </w:num>
   <w:num w:numId="100">
-    <w:abstractNumId w:val="74"/>
+    <w:abstractNumId w:val="75"/>
   </w:num>
   <w:num w:numId="101">
     <w:abstractNumId w:val="29"/>
   </w:num>
   <w:num w:numId="102">
-    <w:abstractNumId w:val="73"/>
+    <w:abstractNumId w:val="74"/>
   </w:num>
   <w:num w:numId="103">
     <w:abstractNumId w:val="31"/>
   </w:num>
   <w:num w:numId="104">
-    <w:abstractNumId w:val="100"/>
+    <w:abstractNumId w:val="101"/>
   </w:num>
   <w:num w:numId="105">
     <w:abstractNumId w:val="25"/>
@@ -18547,7 +18646,7 @@
     <w:abstractNumId w:val="14"/>
   </w:num>
   <w:num w:numId="107">
-    <w:abstractNumId w:val="69"/>
+    <w:abstractNumId w:val="70"/>
   </w:num>
   <w:num w:numId="108">
     <w:abstractNumId w:val="52"/>
@@ -18556,19 +18655,19 @@
     <w:abstractNumId w:val="30"/>
   </w:num>
   <w:num w:numId="110">
-    <w:abstractNumId w:val="84"/>
+    <w:abstractNumId w:val="85"/>
   </w:num>
   <w:num w:numId="111">
     <w:abstractNumId w:val="27"/>
   </w:num>
   <w:num w:numId="112">
-    <w:abstractNumId w:val="91"/>
+    <w:abstractNumId w:val="92"/>
   </w:num>
   <w:num w:numId="113">
-    <w:abstractNumId w:val="96"/>
+    <w:abstractNumId w:val="97"/>
   </w:num>
   <w:num w:numId="114">
-    <w:abstractNumId w:val="72"/>
+    <w:abstractNumId w:val="73"/>
   </w:num>
   <w:num w:numId="115">
     <w:abstractNumId w:val="16"/>
@@ -18577,10 +18676,13 @@
     <w:abstractNumId w:val="5"/>
   </w:num>
   <w:num w:numId="117">
-    <w:abstractNumId w:val="99"/>
+    <w:abstractNumId w:val="100"/>
   </w:num>
   <w:num w:numId="118">
     <w:abstractNumId w:val="49"/>
+  </w:num>
+  <w:num w:numId="119">
+    <w:abstractNumId w:val="60"/>
   </w:num>
   <w:numIdMacAtCleanup w:val="113"/>
 </w:numbering>
@@ -22976,12 +23078,14 @@
 </file>
 
 <file path=customXml/item1.xml><?xml version="1.0" encoding="utf-8"?>
-<?mso-contentType ?>
-<FormTemplates xmlns="http://schemas.microsoft.com/sharepoint/v3/contenttype/forms">
-  <Display>DocumentLibraryForm</Display>
-  <Edit>DocumentLibraryForm</Edit>
-  <New>DocumentLibraryForm</New>
-</FormTemplates>
+<p:properties xmlns:p="http://schemas.microsoft.com/office/2006/metadata/properties" xmlns:xsi="http://www.w3.org/2001/XMLSchema-instance" xmlns:pc="http://schemas.microsoft.com/office/infopath/2007/PartnerControls">
+  <documentManagement>
+    <TaxCatchAll xmlns="194ccb06-a9bd-44be-8233-5ea8b0721088"/>
+    <TaxKeywordTaxHTField xmlns="194ccb06-a9bd-44be-8233-5ea8b0721088">
+      <Terms xmlns="http://schemas.microsoft.com/office/infopath/2007/PartnerControls"/>
+    </TaxKeywordTaxHTField>
+  </documentManagement>
+</p:properties>
 </file>
 
 <file path=customXml/item2.xml><?xml version="1.0" encoding="utf-8"?>
@@ -23125,14 +23229,12 @@
 </file>
 
 <file path=customXml/item3.xml><?xml version="1.0" encoding="utf-8"?>
-<p:properties xmlns:p="http://schemas.microsoft.com/office/2006/metadata/properties" xmlns:xsi="http://www.w3.org/2001/XMLSchema-instance" xmlns:pc="http://schemas.microsoft.com/office/infopath/2007/PartnerControls">
-  <documentManagement>
-    <TaxCatchAll xmlns="194ccb06-a9bd-44be-8233-5ea8b0721088"/>
-    <TaxKeywordTaxHTField xmlns="194ccb06-a9bd-44be-8233-5ea8b0721088">
-      <Terms xmlns="http://schemas.microsoft.com/office/infopath/2007/PartnerControls"/>
-    </TaxKeywordTaxHTField>
-  </documentManagement>
-</p:properties>
+<?mso-contentType ?>
+<FormTemplates xmlns="http://schemas.microsoft.com/sharepoint/v3/contenttype/forms">
+  <Display>DocumentLibraryForm</Display>
+  <Edit>DocumentLibraryForm</Edit>
+  <New>DocumentLibraryForm</New>
+</FormTemplates>
 </file>
 
 <file path=customXml/item4.xml><?xml version="1.0" encoding="utf-8"?>
@@ -23140,9 +23242,11 @@
 </file>
 
 <file path=customXml/itemProps1.xml><?xml version="1.0" encoding="utf-8"?>
-<ds:datastoreItem xmlns:ds="http://schemas.openxmlformats.org/officeDocument/2006/customXml" ds:itemID="{1D7ACB1F-E46F-44D4-BC20-DD633AB4993C}">
+<ds:datastoreItem xmlns:ds="http://schemas.openxmlformats.org/officeDocument/2006/customXml" ds:itemID="{DFFBFD16-ACF5-4461-95B8-9F684056E623}">
   <ds:schemaRefs>
-    <ds:schemaRef ds:uri="http://schemas.microsoft.com/sharepoint/v3/contenttype/forms"/>
+    <ds:schemaRef ds:uri="http://schemas.microsoft.com/office/2006/metadata/properties"/>
+    <ds:schemaRef ds:uri="http://schemas.microsoft.com/office/infopath/2007/PartnerControls"/>
+    <ds:schemaRef ds:uri="194ccb06-a9bd-44be-8233-5ea8b0721088"/>
   </ds:schemaRefs>
 </ds:datastoreItem>
 </file>
@@ -23166,17 +23270,15 @@
 </file>
 
 <file path=customXml/itemProps3.xml><?xml version="1.0" encoding="utf-8"?>
-<ds:datastoreItem xmlns:ds="http://schemas.openxmlformats.org/officeDocument/2006/customXml" ds:itemID="{DFFBFD16-ACF5-4461-95B8-9F684056E623}">
+<ds:datastoreItem xmlns:ds="http://schemas.openxmlformats.org/officeDocument/2006/customXml" ds:itemID="{1D7ACB1F-E46F-44D4-BC20-DD633AB4993C}">
   <ds:schemaRefs>
-    <ds:schemaRef ds:uri="http://schemas.microsoft.com/office/2006/metadata/properties"/>
-    <ds:schemaRef ds:uri="http://schemas.microsoft.com/office/infopath/2007/PartnerControls"/>
-    <ds:schemaRef ds:uri="194ccb06-a9bd-44be-8233-5ea8b0721088"/>
+    <ds:schemaRef ds:uri="http://schemas.microsoft.com/sharepoint/v3/contenttype/forms"/>
   </ds:schemaRefs>
 </ds:datastoreItem>
 </file>
 
 <file path=customXml/itemProps4.xml><?xml version="1.0" encoding="utf-8"?>
-<ds:datastoreItem xmlns:ds="http://schemas.openxmlformats.org/officeDocument/2006/customXml" ds:itemID="{D005AFE2-095D-4DFB-B2A0-3B52CA892C2D}">
+<ds:datastoreItem xmlns:ds="http://schemas.openxmlformats.org/officeDocument/2006/customXml" ds:itemID="{21CB4837-F9CD-4C0E-A416-CC44BCA8A576}">
   <ds:schemaRefs>
     <ds:schemaRef ds:uri="http://schemas.openxmlformats.org/officeDocument/2006/bibliography"/>
   </ds:schemaRefs>

</xml_diff>